<commit_message>
Fixing boundary conditions and adding Q10
</commit_message>
<xml_diff>
--- a/HW3/HW3.docx
+++ b/HW3/HW3.docx
@@ -22482,492 +22482,6 @@
         <w:rPr>
           <w:rFonts w:eastAsiaTheme="minorEastAsia"/>
         </w:rPr>
-        <w:t xml:space="preserve">The </w:t>
-      </w:r>
-      <w:proofErr w:type="spellStart"/>
-      <w:r>
-        <w:rPr>
-          <w:rFonts w:eastAsiaTheme="minorEastAsia"/>
-        </w:rPr>
-        <w:t>Eikonal</w:t>
-      </w:r>
-      <w:proofErr w:type="spellEnd"/>
-      <w:r>
-        <w:rPr>
-          <w:rFonts w:eastAsiaTheme="minorEastAsia"/>
-        </w:rPr>
-        <w:t xml:space="preserve"> equation is given as:</w:t>
-      </w:r>
-      <w:r>
-        <w:rPr>
-          <w:rFonts w:eastAsiaTheme="minorEastAsia"/>
-        </w:rPr>
-        <w:br/>
-      </w:r>
-      <m:oMathPara>
-        <m:oMath>
-          <m:f>
-            <m:fPr>
-              <m:ctrlPr>
-                <w:rPr>
-                  <w:rFonts w:ascii="Cambria Math" w:eastAsiaTheme="minorEastAsia" w:hAnsi="Cambria Math"/>
-                  <w:i/>
-                </w:rPr>
-              </m:ctrlPr>
-            </m:fPr>
-            <m:num>
-              <m:r>
-                <w:rPr>
-                  <w:rFonts w:ascii="Cambria Math" w:eastAsiaTheme="minorEastAsia" w:hAnsi="Cambria Math"/>
-                </w:rPr>
-                <m:t>d</m:t>
-              </m:r>
-            </m:num>
-            <m:den>
-              <m:r>
-                <w:rPr>
-                  <w:rFonts w:ascii="Cambria Math" w:eastAsiaTheme="minorEastAsia" w:hAnsi="Cambria Math"/>
-                </w:rPr>
-                <m:t>ds</m:t>
-              </m:r>
-            </m:den>
-          </m:f>
-          <m:d>
-            <m:dPr>
-              <m:ctrlPr>
-                <w:rPr>
-                  <w:rFonts w:ascii="Cambria Math" w:eastAsiaTheme="minorEastAsia" w:hAnsi="Cambria Math"/>
-                  <w:i/>
-                </w:rPr>
-              </m:ctrlPr>
-            </m:dPr>
-            <m:e>
-              <m:r>
-                <w:rPr>
-                  <w:rFonts w:ascii="Cambria Math" w:eastAsiaTheme="minorEastAsia" w:hAnsi="Cambria Math"/>
-                </w:rPr>
-                <m:t>n</m:t>
-              </m:r>
-              <m:d>
-                <m:dPr>
-                  <m:ctrlPr>
-                    <w:rPr>
-                      <w:rFonts w:ascii="Cambria Math" w:eastAsiaTheme="minorEastAsia" w:hAnsi="Cambria Math"/>
-                      <w:i/>
-                    </w:rPr>
-                  </m:ctrlPr>
-                </m:dPr>
-                <m:e>
-                  <m:r>
-                    <m:rPr>
-                      <m:sty m:val="bi"/>
-                    </m:rPr>
-                    <w:rPr>
-                      <w:rFonts w:ascii="Cambria Math" w:eastAsiaTheme="minorEastAsia" w:hAnsi="Cambria Math"/>
-                    </w:rPr>
-                    <m:t>r</m:t>
-                  </m:r>
-                </m:e>
-              </m:d>
-              <m:f>
-                <m:fPr>
-                  <m:ctrlPr>
-                    <w:rPr>
-                      <w:rFonts w:ascii="Cambria Math" w:eastAsiaTheme="minorEastAsia" w:hAnsi="Cambria Math"/>
-                      <w:i/>
-                    </w:rPr>
-                  </m:ctrlPr>
-                </m:fPr>
-                <m:num>
-                  <m:r>
-                    <w:rPr>
-                      <w:rFonts w:ascii="Cambria Math" w:eastAsiaTheme="minorEastAsia" w:hAnsi="Cambria Math"/>
-                    </w:rPr>
-                    <m:t>dr</m:t>
-                  </m:r>
-                </m:num>
-                <m:den>
-                  <m:r>
-                    <w:rPr>
-                      <w:rFonts w:ascii="Cambria Math" w:eastAsiaTheme="minorEastAsia" w:hAnsi="Cambria Math"/>
-                    </w:rPr>
-                    <m:t>ds</m:t>
-                  </m:r>
-                </m:den>
-              </m:f>
-            </m:e>
-          </m:d>
-          <m:r>
-            <w:rPr>
-              <w:rFonts w:ascii="Cambria Math" w:eastAsiaTheme="minorEastAsia" w:hAnsi="Cambria Math"/>
-            </w:rPr>
-            <m:t>=</m:t>
-          </m:r>
-          <m:f>
-            <m:fPr>
-              <m:ctrlPr>
-                <w:rPr>
-                  <w:rFonts w:ascii="Cambria Math" w:eastAsiaTheme="minorEastAsia" w:hAnsi="Cambria Math"/>
-                  <w:i/>
-                </w:rPr>
-              </m:ctrlPr>
-            </m:fPr>
-            <m:num>
-              <m:r>
-                <w:rPr>
-                  <w:rFonts w:ascii="Cambria Math" w:eastAsiaTheme="minorEastAsia" w:hAnsi="Cambria Math"/>
-                </w:rPr>
-                <m:t>∂n</m:t>
-              </m:r>
-            </m:num>
-            <m:den>
-              <m:r>
-                <w:rPr>
-                  <w:rFonts w:ascii="Cambria Math" w:eastAsiaTheme="minorEastAsia" w:hAnsi="Cambria Math"/>
-                </w:rPr>
-                <m:t>∂</m:t>
-              </m:r>
-              <m:r>
-                <m:rPr>
-                  <m:sty m:val="bi"/>
-                </m:rPr>
-                <w:rPr>
-                  <w:rFonts w:ascii="Cambria Math" w:eastAsiaTheme="minorEastAsia" w:hAnsi="Cambria Math"/>
-                </w:rPr>
-                <m:t>r</m:t>
-              </m:r>
-            </m:den>
-          </m:f>
-        </m:oMath>
-      </m:oMathPara>
-    </w:p>
-    <w:p>
-      <w:pPr>
-        <w:bidi w:val="0"/>
-        <w:rPr>
-          <w:rFonts w:eastAsiaTheme="minorEastAsia"/>
-        </w:rPr>
-      </w:pPr>
-    </w:p>
-    <w:p>
-      <w:pPr>
-        <w:bidi w:val="0"/>
-        <w:rPr>
-          <w:rFonts w:eastAsiaTheme="minorEastAsia"/>
-        </w:rPr>
-      </w:pPr>
-      <w:r>
-        <w:rPr>
-          <w:rFonts w:eastAsiaTheme="minorEastAsia"/>
-        </w:rPr>
-        <w:t xml:space="preserve">Previously we saw that </w:t>
-      </w:r>
-      <m:oMath>
-        <m:f>
-          <m:fPr>
-            <m:ctrlPr>
-              <w:rPr>
-                <w:rFonts w:ascii="Cambria Math" w:eastAsiaTheme="minorEastAsia" w:hAnsi="Cambria Math"/>
-                <w:i/>
-              </w:rPr>
-            </m:ctrlPr>
-          </m:fPr>
-          <m:num>
-            <m:r>
-              <w:rPr>
-                <w:rFonts w:ascii="Cambria Math" w:eastAsiaTheme="minorEastAsia" w:hAnsi="Cambria Math"/>
-              </w:rPr>
-              <m:t>d</m:t>
-            </m:r>
-          </m:num>
-          <m:den>
-            <m:r>
-              <w:rPr>
-                <w:rFonts w:ascii="Cambria Math" w:eastAsiaTheme="minorEastAsia" w:hAnsi="Cambria Math"/>
-              </w:rPr>
-              <m:t>dp</m:t>
-            </m:r>
-          </m:den>
-        </m:f>
-        <m:d>
-          <m:dPr>
-            <m:ctrlPr>
-              <w:rPr>
-                <w:rFonts w:ascii="Cambria Math" w:eastAsiaTheme="minorEastAsia" w:hAnsi="Cambria Math"/>
-                <w:i/>
-              </w:rPr>
-            </m:ctrlPr>
-          </m:dPr>
-          <m:e>
-            <m:f>
-              <m:fPr>
-                <m:ctrlPr>
-                  <w:rPr>
-                    <w:rFonts w:ascii="Cambria Math" w:eastAsiaTheme="minorEastAsia" w:hAnsi="Cambria Math"/>
-                    <w:i/>
-                  </w:rPr>
-                </m:ctrlPr>
-              </m:fPr>
-              <m:num>
-                <m:r>
-                  <w:rPr>
-                    <w:rFonts w:ascii="Cambria Math" w:eastAsiaTheme="minorEastAsia" w:hAnsi="Cambria Math"/>
-                  </w:rPr>
-                  <m:t>∂F</m:t>
-                </m:r>
-              </m:num>
-              <m:den>
-                <m:r>
-                  <w:rPr>
-                    <w:rFonts w:ascii="Cambria Math" w:eastAsiaTheme="minorEastAsia" w:hAnsi="Cambria Math"/>
-                  </w:rPr>
-                  <m:t>∂</m:t>
-                </m:r>
-                <m:acc>
-                  <m:accPr>
-                    <m:chr m:val="̇"/>
-                    <m:ctrlPr>
-                      <w:rPr>
-                        <w:rFonts w:ascii="Cambria Math" w:hAnsi="Cambria Math"/>
-                        <w:i/>
-                      </w:rPr>
-                    </m:ctrlPr>
-                  </m:accPr>
-                  <m:e>
-                    <m:r>
-                      <w:rPr>
-                        <w:rFonts w:ascii="Cambria Math" w:hAnsi="Cambria Math"/>
-                      </w:rPr>
-                      <m:t>γ</m:t>
-                    </m:r>
-                  </m:e>
-                </m:acc>
-              </m:den>
-            </m:f>
-          </m:e>
-        </m:d>
-        <m:r>
-          <w:rPr>
-            <w:rFonts w:ascii="Cambria Math" w:eastAsiaTheme="minorEastAsia" w:hAnsi="Cambria Math"/>
-          </w:rPr>
-          <m:t>=</m:t>
-        </m:r>
-        <m:f>
-          <m:fPr>
-            <m:ctrlPr>
-              <w:rPr>
-                <w:rFonts w:ascii="Cambria Math" w:eastAsiaTheme="minorEastAsia" w:hAnsi="Cambria Math"/>
-                <w:i/>
-              </w:rPr>
-            </m:ctrlPr>
-          </m:fPr>
-          <m:num>
-            <m:r>
-              <w:rPr>
-                <w:rFonts w:ascii="Cambria Math" w:eastAsiaTheme="minorEastAsia" w:hAnsi="Cambria Math"/>
-              </w:rPr>
-              <m:t>d</m:t>
-            </m:r>
-          </m:num>
-          <m:den>
-            <m:r>
-              <w:rPr>
-                <w:rFonts w:ascii="Cambria Math" w:eastAsiaTheme="minorEastAsia" w:hAnsi="Cambria Math"/>
-              </w:rPr>
-              <m:t>dp</m:t>
-            </m:r>
-          </m:den>
-        </m:f>
-        <m:d>
-          <m:dPr>
-            <m:ctrlPr>
-              <w:rPr>
-                <w:rFonts w:ascii="Cambria Math" w:eastAsiaTheme="minorEastAsia" w:hAnsi="Cambria Math"/>
-                <w:i/>
-              </w:rPr>
-            </m:ctrlPr>
-          </m:dPr>
-          <m:e>
-            <m:r>
-              <w:rPr>
-                <w:rFonts w:ascii="Cambria Math" w:eastAsiaTheme="minorEastAsia" w:hAnsi="Cambria Math"/>
-              </w:rPr>
-              <m:t>n</m:t>
-            </m:r>
-            <m:f>
-              <m:fPr>
-                <m:ctrlPr>
-                  <w:rPr>
-                    <w:rFonts w:ascii="Cambria Math" w:eastAsiaTheme="minorEastAsia" w:hAnsi="Cambria Math"/>
-                    <w:i/>
-                  </w:rPr>
-                </m:ctrlPr>
-              </m:fPr>
-              <m:num>
-                <m:acc>
-                  <m:accPr>
-                    <m:chr m:val="̇"/>
-                    <m:ctrlPr>
-                      <w:rPr>
-                        <w:rFonts w:ascii="Cambria Math" w:hAnsi="Cambria Math"/>
-                        <w:i/>
-                      </w:rPr>
-                    </m:ctrlPr>
-                  </m:accPr>
-                  <m:e>
-                    <m:r>
-                      <w:rPr>
-                        <w:rFonts w:ascii="Cambria Math" w:hAnsi="Cambria Math"/>
-                      </w:rPr>
-                      <m:t>γ</m:t>
-                    </m:r>
-                  </m:e>
-                </m:acc>
-              </m:num>
-              <m:den>
-                <m:d>
-                  <m:dPr>
-                    <m:begChr m:val="‖"/>
-                    <m:endChr m:val="‖"/>
-                    <m:ctrlPr>
-                      <w:rPr>
-                        <w:rFonts w:ascii="Cambria Math" w:hAnsi="Cambria Math"/>
-                        <w:i/>
-                      </w:rPr>
-                    </m:ctrlPr>
-                  </m:dPr>
-                  <m:e>
-                    <m:acc>
-                      <m:accPr>
-                        <m:chr m:val="̇"/>
-                        <m:ctrlPr>
-                          <w:rPr>
-                            <w:rFonts w:ascii="Cambria Math" w:hAnsi="Cambria Math"/>
-                            <w:i/>
-                          </w:rPr>
-                        </m:ctrlPr>
-                      </m:accPr>
-                      <m:e>
-                        <m:r>
-                          <w:rPr>
-                            <w:rFonts w:ascii="Cambria Math" w:hAnsi="Cambria Math"/>
-                          </w:rPr>
-                          <m:t>γ</m:t>
-                        </m:r>
-                      </m:e>
-                    </m:acc>
-                  </m:e>
-                </m:d>
-              </m:den>
-            </m:f>
-          </m:e>
-        </m:d>
-        <m:r>
-          <w:rPr>
-            <w:rFonts w:ascii="Cambria Math" w:eastAsiaTheme="minorEastAsia" w:hAnsi="Cambria Math"/>
-          </w:rPr>
-          <m:t>=</m:t>
-        </m:r>
-        <m:f>
-          <m:fPr>
-            <m:ctrlPr>
-              <w:rPr>
-                <w:rFonts w:ascii="Cambria Math" w:eastAsiaTheme="minorEastAsia" w:hAnsi="Cambria Math"/>
-                <w:i/>
-              </w:rPr>
-            </m:ctrlPr>
-          </m:fPr>
-          <m:num>
-            <m:r>
-              <w:rPr>
-                <w:rFonts w:ascii="Cambria Math" w:eastAsiaTheme="minorEastAsia" w:hAnsi="Cambria Math"/>
-              </w:rPr>
-              <m:t>d</m:t>
-            </m:r>
-          </m:num>
-          <m:den>
-            <m:r>
-              <w:rPr>
-                <w:rFonts w:ascii="Cambria Math" w:eastAsiaTheme="minorEastAsia" w:hAnsi="Cambria Math"/>
-              </w:rPr>
-              <m:t>dp</m:t>
-            </m:r>
-          </m:den>
-        </m:f>
-        <m:d>
-          <m:dPr>
-            <m:ctrlPr>
-              <w:rPr>
-                <w:rFonts w:ascii="Cambria Math" w:eastAsiaTheme="minorEastAsia" w:hAnsi="Cambria Math"/>
-                <w:i/>
-              </w:rPr>
-            </m:ctrlPr>
-          </m:dPr>
-          <m:e>
-            <m:r>
-              <w:rPr>
-                <w:rFonts w:ascii="Cambria Math" w:eastAsiaTheme="minorEastAsia" w:hAnsi="Cambria Math"/>
-              </w:rPr>
-              <m:t>n</m:t>
-            </m:r>
-            <m:acc>
-              <m:accPr>
-                <m:chr m:val="̇"/>
-                <m:ctrlPr>
-                  <w:rPr>
-                    <w:rFonts w:ascii="Cambria Math" w:eastAsiaTheme="minorEastAsia" w:hAnsi="Cambria Math"/>
-                    <w:i/>
-                  </w:rPr>
-                </m:ctrlPr>
-              </m:accPr>
-              <m:e>
-                <m:r>
-                  <w:rPr>
-                    <w:rFonts w:ascii="Cambria Math" w:eastAsiaTheme="minorEastAsia" w:hAnsi="Cambria Math"/>
-                  </w:rPr>
-                  <m:t>γ</m:t>
-                </m:r>
-              </m:e>
-            </m:acc>
-            <m:d>
-              <m:dPr>
-                <m:ctrlPr>
-                  <w:rPr>
-                    <w:rFonts w:ascii="Cambria Math" w:eastAsiaTheme="minorEastAsia" w:hAnsi="Cambria Math"/>
-                    <w:i/>
-                  </w:rPr>
-                </m:ctrlPr>
-              </m:dPr>
-              <m:e>
-                <m:r>
-                  <w:rPr>
-                    <w:rFonts w:ascii="Cambria Math" w:eastAsiaTheme="minorEastAsia" w:hAnsi="Cambria Math"/>
-                  </w:rPr>
-                  <m:t>s</m:t>
-                </m:r>
-              </m:e>
-            </m:d>
-          </m:e>
-        </m:d>
-      </m:oMath>
-      <w:r>
-        <w:rPr>
-          <w:rFonts w:eastAsiaTheme="minorEastAsia"/>
-        </w:rPr>
-        <w:t xml:space="preserve"> (*)</w:t>
-      </w:r>
-    </w:p>
-    <w:p>
-      <w:pPr>
-        <w:bidi w:val="0"/>
-        <w:rPr>
-          <w:rFonts w:eastAsiaTheme="minorEastAsia"/>
-        </w:rPr>
-      </w:pPr>
-      <w:r>
-        <w:rPr>
-          <w:rFonts w:eastAsiaTheme="minorEastAsia"/>
-        </w:rPr>
         <w:t xml:space="preserve">We have been given that </w:t>
       </w:r>
       <m:oMath>
@@ -23101,20 +22615,612 @@
         <w:bidi w:val="0"/>
         <w:rPr>
           <w:rFonts w:eastAsiaTheme="minorEastAsia"/>
+          <w:b/>
+          <w:bCs/>
         </w:rPr>
       </w:pPr>
-      <w:r>
-        <w:rPr>
-          <w:rFonts w:eastAsiaTheme="minorEastAsia"/>
-        </w:rPr>
-        <w:t xml:space="preserve">So by substituting </w:t>
-      </w:r>
-      <w:r>
-        <w:rPr>
-          <w:rFonts w:eastAsiaTheme="minorEastAsia"/>
-        </w:rPr>
-        <w:t>….</w:t>
-      </w:r>
+      <m:oMathPara>
+        <m:oMath>
+          <m:r>
+            <m:rPr>
+              <m:sty m:val="p"/>
+            </m:rPr>
+            <w:rPr>
+              <w:rFonts w:ascii="Cambria Math" w:eastAsiaTheme="minorEastAsia" w:hAnsi="Cambria Math"/>
+            </w:rPr>
+            <m:t>∇</m:t>
+          </m:r>
+          <m:r>
+            <w:rPr>
+              <w:rFonts w:ascii="Cambria Math" w:eastAsiaTheme="minorEastAsia" w:hAnsi="Cambria Math"/>
+            </w:rPr>
+            <m:t>S=</m:t>
+          </m:r>
+          <m:f>
+            <m:fPr>
+              <m:ctrlPr>
+                <w:rPr>
+                  <w:rFonts w:ascii="Cambria Math" w:eastAsiaTheme="minorEastAsia" w:hAnsi="Cambria Math"/>
+                  <w:i/>
+                </w:rPr>
+              </m:ctrlPr>
+            </m:fPr>
+            <m:num>
+              <m:r>
+                <w:rPr>
+                  <w:rFonts w:ascii="Cambria Math" w:eastAsiaTheme="minorEastAsia" w:hAnsi="Cambria Math"/>
+                </w:rPr>
+                <m:t>∂</m:t>
+              </m:r>
+              <m:r>
+                <m:rPr>
+                  <m:scr m:val="script"/>
+                </m:rPr>
+                <w:rPr>
+                  <w:rFonts w:ascii="Cambria Math" w:eastAsiaTheme="minorEastAsia" w:hAnsi="Cambria Math"/>
+                </w:rPr>
+                <m:t>L</m:t>
+              </m:r>
+            </m:num>
+            <m:den>
+              <m:r>
+                <w:rPr>
+                  <w:rFonts w:ascii="Cambria Math" w:eastAsiaTheme="minorEastAsia" w:hAnsi="Cambria Math"/>
+                </w:rPr>
+                <m:t>∂</m:t>
+              </m:r>
+              <m:acc>
+                <m:accPr>
+                  <m:chr m:val="̇"/>
+                  <m:ctrlPr>
+                    <w:rPr>
+                      <w:rFonts w:ascii="Cambria Math" w:hAnsi="Cambria Math"/>
+                      <w:i/>
+                    </w:rPr>
+                  </m:ctrlPr>
+                </m:accPr>
+                <m:e>
+                  <m:r>
+                    <w:rPr>
+                      <w:rFonts w:ascii="Cambria Math" w:hAnsi="Cambria Math"/>
+                    </w:rPr>
+                    <m:t>γ</m:t>
+                  </m:r>
+                </m:e>
+              </m:acc>
+            </m:den>
+          </m:f>
+          <m:r>
+            <w:rPr>
+              <w:rFonts w:ascii="Cambria Math" w:eastAsiaTheme="minorEastAsia" w:hAnsi="Cambria Math"/>
+            </w:rPr>
+            <m:t>=</m:t>
+          </m:r>
+          <m:f>
+            <m:fPr>
+              <m:ctrlPr>
+                <w:rPr>
+                  <w:rFonts w:ascii="Cambria Math" w:eastAsiaTheme="minorEastAsia" w:hAnsi="Cambria Math"/>
+                  <w:i/>
+                </w:rPr>
+              </m:ctrlPr>
+            </m:fPr>
+            <m:num>
+              <m:r>
+                <w:rPr>
+                  <w:rFonts w:ascii="Cambria Math" w:eastAsiaTheme="minorEastAsia" w:hAnsi="Cambria Math"/>
+                </w:rPr>
+                <m:t>∂</m:t>
+              </m:r>
+            </m:num>
+            <m:den>
+              <m:r>
+                <w:rPr>
+                  <w:rFonts w:ascii="Cambria Math" w:eastAsiaTheme="minorEastAsia" w:hAnsi="Cambria Math"/>
+                </w:rPr>
+                <m:t>∂</m:t>
+              </m:r>
+              <m:acc>
+                <m:accPr>
+                  <m:chr m:val="̇"/>
+                  <m:ctrlPr>
+                    <w:rPr>
+                      <w:rFonts w:ascii="Cambria Math" w:hAnsi="Cambria Math"/>
+                      <w:i/>
+                    </w:rPr>
+                  </m:ctrlPr>
+                </m:accPr>
+                <m:e>
+                  <m:r>
+                    <w:rPr>
+                      <w:rFonts w:ascii="Cambria Math" w:hAnsi="Cambria Math"/>
+                    </w:rPr>
+                    <m:t>γ</m:t>
+                  </m:r>
+                </m:e>
+              </m:acc>
+            </m:den>
+          </m:f>
+          <m:d>
+            <m:dPr>
+              <m:ctrlPr>
+                <w:rPr>
+                  <w:rFonts w:ascii="Cambria Math" w:eastAsiaTheme="minorEastAsia" w:hAnsi="Cambria Math"/>
+                  <w:i/>
+                </w:rPr>
+              </m:ctrlPr>
+            </m:dPr>
+            <m:e>
+              <m:r>
+                <w:rPr>
+                  <w:rFonts w:ascii="Cambria Math" w:eastAsiaTheme="minorEastAsia" w:hAnsi="Cambria Math"/>
+                </w:rPr>
+                <m:t>n</m:t>
+              </m:r>
+              <m:d>
+                <m:dPr>
+                  <m:begChr m:val="‖"/>
+                  <m:endChr m:val="‖"/>
+                  <m:ctrlPr>
+                    <w:rPr>
+                      <w:rFonts w:ascii="Cambria Math" w:eastAsiaTheme="minorEastAsia" w:hAnsi="Cambria Math"/>
+                      <w:i/>
+                    </w:rPr>
+                  </m:ctrlPr>
+                </m:dPr>
+                <m:e>
+                  <m:r>
+                    <w:rPr>
+                      <w:rFonts w:ascii="Cambria Math" w:eastAsiaTheme="minorEastAsia" w:hAnsi="Cambria Math"/>
+                    </w:rPr>
+                    <m:t>γ</m:t>
+                  </m:r>
+                  <m:d>
+                    <m:dPr>
+                      <m:ctrlPr>
+                        <w:rPr>
+                          <w:rFonts w:ascii="Cambria Math" w:eastAsiaTheme="minorEastAsia" w:hAnsi="Cambria Math"/>
+                          <w:i/>
+                        </w:rPr>
+                      </m:ctrlPr>
+                    </m:dPr>
+                    <m:e>
+                      <m:r>
+                        <w:rPr>
+                          <w:rFonts w:ascii="Cambria Math" w:eastAsiaTheme="minorEastAsia" w:hAnsi="Cambria Math"/>
+                        </w:rPr>
+                        <m:t>s</m:t>
+                      </m:r>
+                    </m:e>
+                  </m:d>
+                </m:e>
+              </m:d>
+            </m:e>
+          </m:d>
+          <m:r>
+            <w:rPr>
+              <w:rFonts w:ascii="Cambria Math" w:eastAsiaTheme="minorEastAsia" w:hAnsi="Cambria Math"/>
+            </w:rPr>
+            <m:t>=n</m:t>
+          </m:r>
+          <m:f>
+            <m:fPr>
+              <m:ctrlPr>
+                <w:rPr>
+                  <w:rFonts w:ascii="Cambria Math" w:eastAsiaTheme="minorEastAsia" w:hAnsi="Cambria Math"/>
+                  <w:i/>
+                </w:rPr>
+              </m:ctrlPr>
+            </m:fPr>
+            <m:num>
+              <m:r>
+                <w:rPr>
+                  <w:rFonts w:ascii="Cambria Math" w:eastAsiaTheme="minorEastAsia" w:hAnsi="Cambria Math"/>
+                </w:rPr>
+                <m:t>∂</m:t>
+              </m:r>
+            </m:num>
+            <m:den>
+              <m:r>
+                <w:rPr>
+                  <w:rFonts w:ascii="Cambria Math" w:eastAsiaTheme="minorEastAsia" w:hAnsi="Cambria Math"/>
+                </w:rPr>
+                <m:t>∂</m:t>
+              </m:r>
+              <m:acc>
+                <m:accPr>
+                  <m:chr m:val="̇"/>
+                  <m:ctrlPr>
+                    <w:rPr>
+                      <w:rFonts w:ascii="Cambria Math" w:hAnsi="Cambria Math"/>
+                      <w:i/>
+                    </w:rPr>
+                  </m:ctrlPr>
+                </m:accPr>
+                <m:e>
+                  <m:r>
+                    <w:rPr>
+                      <w:rFonts w:ascii="Cambria Math" w:hAnsi="Cambria Math"/>
+                    </w:rPr>
+                    <m:t>γ</m:t>
+                  </m:r>
+                </m:e>
+              </m:acc>
+            </m:den>
+          </m:f>
+          <m:d>
+            <m:dPr>
+              <m:ctrlPr>
+                <w:rPr>
+                  <w:rFonts w:ascii="Cambria Math" w:eastAsiaTheme="minorEastAsia" w:hAnsi="Cambria Math"/>
+                  <w:i/>
+                </w:rPr>
+              </m:ctrlPr>
+            </m:dPr>
+            <m:e>
+              <m:d>
+                <m:dPr>
+                  <m:begChr m:val="‖"/>
+                  <m:endChr m:val="‖"/>
+                  <m:ctrlPr>
+                    <w:rPr>
+                      <w:rFonts w:ascii="Cambria Math" w:eastAsiaTheme="minorEastAsia" w:hAnsi="Cambria Math"/>
+                      <w:i/>
+                    </w:rPr>
+                  </m:ctrlPr>
+                </m:dPr>
+                <m:e>
+                  <m:r>
+                    <w:rPr>
+                      <w:rFonts w:ascii="Cambria Math" w:eastAsiaTheme="minorEastAsia" w:hAnsi="Cambria Math"/>
+                    </w:rPr>
+                    <m:t>γ</m:t>
+                  </m:r>
+                  <m:d>
+                    <m:dPr>
+                      <m:ctrlPr>
+                        <w:rPr>
+                          <w:rFonts w:ascii="Cambria Math" w:eastAsiaTheme="minorEastAsia" w:hAnsi="Cambria Math"/>
+                          <w:i/>
+                        </w:rPr>
+                      </m:ctrlPr>
+                    </m:dPr>
+                    <m:e>
+                      <m:r>
+                        <w:rPr>
+                          <w:rFonts w:ascii="Cambria Math" w:eastAsiaTheme="minorEastAsia" w:hAnsi="Cambria Math"/>
+                        </w:rPr>
+                        <m:t>s</m:t>
+                      </m:r>
+                    </m:e>
+                  </m:d>
+                </m:e>
+              </m:d>
+            </m:e>
+          </m:d>
+          <m:r>
+            <w:rPr>
+              <w:rFonts w:ascii="Cambria Math" w:eastAsiaTheme="minorEastAsia" w:hAnsi="Cambria Math"/>
+            </w:rPr>
+            <m:t>+</m:t>
+          </m:r>
+          <m:limLow>
+            <m:limLowPr>
+              <m:ctrlPr>
+                <w:rPr>
+                  <w:rFonts w:ascii="Cambria Math" w:eastAsiaTheme="minorEastAsia" w:hAnsi="Cambria Math"/>
+                  <w:i/>
+                </w:rPr>
+              </m:ctrlPr>
+            </m:limLowPr>
+            <m:e>
+              <m:groupChr>
+                <m:groupChrPr>
+                  <m:ctrlPr>
+                    <w:rPr>
+                      <w:rFonts w:ascii="Cambria Math" w:eastAsiaTheme="minorEastAsia" w:hAnsi="Cambria Math"/>
+                      <w:i/>
+                    </w:rPr>
+                  </m:ctrlPr>
+                </m:groupChrPr>
+                <m:e>
+                  <m:f>
+                    <m:fPr>
+                      <m:ctrlPr>
+                        <w:rPr>
+                          <w:rFonts w:ascii="Cambria Math" w:eastAsiaTheme="minorEastAsia" w:hAnsi="Cambria Math"/>
+                          <w:i/>
+                        </w:rPr>
+                      </m:ctrlPr>
+                    </m:fPr>
+                    <m:num>
+                      <m:r>
+                        <w:rPr>
+                          <w:rFonts w:ascii="Cambria Math" w:eastAsiaTheme="minorEastAsia" w:hAnsi="Cambria Math"/>
+                        </w:rPr>
+                        <m:t>∂</m:t>
+                      </m:r>
+                    </m:num>
+                    <m:den>
+                      <m:r>
+                        <w:rPr>
+                          <w:rFonts w:ascii="Cambria Math" w:eastAsiaTheme="minorEastAsia" w:hAnsi="Cambria Math"/>
+                        </w:rPr>
+                        <m:t>∂</m:t>
+                      </m:r>
+                      <m:acc>
+                        <m:accPr>
+                          <m:chr m:val="̇"/>
+                          <m:ctrlPr>
+                            <w:rPr>
+                              <w:rFonts w:ascii="Cambria Math" w:hAnsi="Cambria Math"/>
+                              <w:i/>
+                            </w:rPr>
+                          </m:ctrlPr>
+                        </m:accPr>
+                        <m:e>
+                          <m:r>
+                            <w:rPr>
+                              <w:rFonts w:ascii="Cambria Math" w:hAnsi="Cambria Math"/>
+                            </w:rPr>
+                            <m:t>γ</m:t>
+                          </m:r>
+                        </m:e>
+                      </m:acc>
+                    </m:den>
+                  </m:f>
+                  <m:d>
+                    <m:dPr>
+                      <m:ctrlPr>
+                        <w:rPr>
+                          <w:rFonts w:ascii="Cambria Math" w:eastAsiaTheme="minorEastAsia" w:hAnsi="Cambria Math"/>
+                          <w:i/>
+                        </w:rPr>
+                      </m:ctrlPr>
+                    </m:dPr>
+                    <m:e>
+                      <m:r>
+                        <w:rPr>
+                          <w:rFonts w:ascii="Cambria Math" w:eastAsiaTheme="minorEastAsia" w:hAnsi="Cambria Math"/>
+                        </w:rPr>
+                        <m:t>n</m:t>
+                      </m:r>
+                    </m:e>
+                  </m:d>
+                </m:e>
+              </m:groupChr>
+            </m:e>
+            <m:lim>
+              <m:r>
+                <w:rPr>
+                  <w:rFonts w:ascii="Cambria Math" w:eastAsiaTheme="minorEastAsia" w:hAnsi="Cambria Math"/>
+                </w:rPr>
+                <m:t>=0</m:t>
+              </m:r>
+            </m:lim>
+          </m:limLow>
+          <m:d>
+            <m:dPr>
+              <m:begChr m:val="‖"/>
+              <m:endChr m:val="‖"/>
+              <m:ctrlPr>
+                <w:rPr>
+                  <w:rFonts w:ascii="Cambria Math" w:eastAsiaTheme="minorEastAsia" w:hAnsi="Cambria Math"/>
+                  <w:i/>
+                </w:rPr>
+              </m:ctrlPr>
+            </m:dPr>
+            <m:e>
+              <m:r>
+                <w:rPr>
+                  <w:rFonts w:ascii="Cambria Math" w:eastAsiaTheme="minorEastAsia" w:hAnsi="Cambria Math"/>
+                </w:rPr>
+                <m:t>γ</m:t>
+              </m:r>
+              <m:d>
+                <m:dPr>
+                  <m:ctrlPr>
+                    <w:rPr>
+                      <w:rFonts w:ascii="Cambria Math" w:eastAsiaTheme="minorEastAsia" w:hAnsi="Cambria Math"/>
+                      <w:i/>
+                    </w:rPr>
+                  </m:ctrlPr>
+                </m:dPr>
+                <m:e>
+                  <m:r>
+                    <w:rPr>
+                      <w:rFonts w:ascii="Cambria Math" w:eastAsiaTheme="minorEastAsia" w:hAnsi="Cambria Math"/>
+                    </w:rPr>
+                    <m:t>s</m:t>
+                  </m:r>
+                </m:e>
+              </m:d>
+            </m:e>
+          </m:d>
+          <m:r>
+            <w:rPr>
+              <w:rFonts w:ascii="Cambria Math" w:eastAsiaTheme="minorEastAsia" w:hAnsi="Cambria Math"/>
+            </w:rPr>
+            <m:t>=n</m:t>
+          </m:r>
+          <m:f>
+            <m:fPr>
+              <m:ctrlPr>
+                <w:rPr>
+                  <w:rFonts w:ascii="Cambria Math" w:eastAsiaTheme="minorEastAsia" w:hAnsi="Cambria Math"/>
+                  <w:i/>
+                </w:rPr>
+              </m:ctrlPr>
+            </m:fPr>
+            <m:num>
+              <m:r>
+                <w:rPr>
+                  <w:rFonts w:ascii="Cambria Math" w:eastAsiaTheme="minorEastAsia" w:hAnsi="Cambria Math"/>
+                </w:rPr>
+                <m:t>γ</m:t>
+              </m:r>
+              <m:d>
+                <m:dPr>
+                  <m:ctrlPr>
+                    <w:rPr>
+                      <w:rFonts w:ascii="Cambria Math" w:eastAsiaTheme="minorEastAsia" w:hAnsi="Cambria Math"/>
+                      <w:i/>
+                    </w:rPr>
+                  </m:ctrlPr>
+                </m:dPr>
+                <m:e>
+                  <m:r>
+                    <w:rPr>
+                      <w:rFonts w:ascii="Cambria Math" w:eastAsiaTheme="minorEastAsia" w:hAnsi="Cambria Math"/>
+                    </w:rPr>
+                    <m:t>s</m:t>
+                  </m:r>
+                </m:e>
+              </m:d>
+            </m:num>
+            <m:den>
+              <m:d>
+                <m:dPr>
+                  <m:begChr m:val="‖"/>
+                  <m:endChr m:val="‖"/>
+                  <m:ctrlPr>
+                    <w:rPr>
+                      <w:rFonts w:ascii="Cambria Math" w:eastAsiaTheme="minorEastAsia" w:hAnsi="Cambria Math"/>
+                      <w:i/>
+                    </w:rPr>
+                  </m:ctrlPr>
+                </m:dPr>
+                <m:e>
+                  <m:r>
+                    <w:rPr>
+                      <w:rFonts w:ascii="Cambria Math" w:eastAsiaTheme="minorEastAsia" w:hAnsi="Cambria Math"/>
+                    </w:rPr>
+                    <m:t>γ</m:t>
+                  </m:r>
+                  <m:d>
+                    <m:dPr>
+                      <m:ctrlPr>
+                        <w:rPr>
+                          <w:rFonts w:ascii="Cambria Math" w:eastAsiaTheme="minorEastAsia" w:hAnsi="Cambria Math"/>
+                          <w:i/>
+                        </w:rPr>
+                      </m:ctrlPr>
+                    </m:dPr>
+                    <m:e>
+                      <m:r>
+                        <w:rPr>
+                          <w:rFonts w:ascii="Cambria Math" w:eastAsiaTheme="minorEastAsia" w:hAnsi="Cambria Math"/>
+                        </w:rPr>
+                        <m:t>s</m:t>
+                      </m:r>
+                    </m:e>
+                  </m:d>
+                </m:e>
+              </m:d>
+            </m:den>
+          </m:f>
+          <m:limLow>
+            <m:limLowPr>
+              <m:ctrlPr>
+                <w:rPr>
+                  <w:rFonts w:ascii="Cambria Math" w:eastAsiaTheme="minorEastAsia" w:hAnsi="Cambria Math"/>
+                  <w:i/>
+                </w:rPr>
+              </m:ctrlPr>
+            </m:limLowPr>
+            <m:e>
+              <m:groupChr>
+                <m:groupChrPr>
+                  <m:ctrlPr>
+                    <w:rPr>
+                      <w:rFonts w:ascii="Cambria Math" w:eastAsiaTheme="minorEastAsia" w:hAnsi="Cambria Math"/>
+                      <w:i/>
+                    </w:rPr>
+                  </m:ctrlPr>
+                </m:groupChrPr>
+                <m:e>
+                  <m:r>
+                    <w:rPr>
+                      <w:rFonts w:ascii="Cambria Math" w:eastAsiaTheme="minorEastAsia" w:hAnsi="Cambria Math"/>
+                    </w:rPr>
+                    <m:t>=</m:t>
+                  </m:r>
+                </m:e>
+              </m:groupChr>
+            </m:e>
+            <m:lim>
+              <m:d>
+                <m:dPr>
+                  <m:begChr m:val="‖"/>
+                  <m:endChr m:val="‖"/>
+                  <m:ctrlPr>
+                    <w:rPr>
+                      <w:rFonts w:ascii="Cambria Math" w:eastAsiaTheme="minorEastAsia" w:hAnsi="Cambria Math"/>
+                      <w:i/>
+                    </w:rPr>
+                  </m:ctrlPr>
+                </m:dPr>
+                <m:e>
+                  <m:r>
+                    <w:rPr>
+                      <w:rFonts w:ascii="Cambria Math" w:eastAsiaTheme="minorEastAsia" w:hAnsi="Cambria Math"/>
+                    </w:rPr>
+                    <m:t>γ</m:t>
+                  </m:r>
+                  <m:d>
+                    <m:dPr>
+                      <m:ctrlPr>
+                        <w:rPr>
+                          <w:rFonts w:ascii="Cambria Math" w:eastAsiaTheme="minorEastAsia" w:hAnsi="Cambria Math"/>
+                          <w:i/>
+                        </w:rPr>
+                      </m:ctrlPr>
+                    </m:dPr>
+                    <m:e>
+                      <m:r>
+                        <w:rPr>
+                          <w:rFonts w:ascii="Cambria Math" w:eastAsiaTheme="minorEastAsia" w:hAnsi="Cambria Math"/>
+                        </w:rPr>
+                        <m:t>s</m:t>
+                      </m:r>
+                    </m:e>
+                  </m:d>
+                </m:e>
+              </m:d>
+              <m:r>
+                <w:rPr>
+                  <w:rFonts w:ascii="Cambria Math" w:eastAsiaTheme="minorEastAsia" w:hAnsi="Cambria Math"/>
+                </w:rPr>
+                <m:t>=1</m:t>
+              </m:r>
+            </m:lim>
+          </m:limLow>
+          <m:r>
+            <w:rPr>
+              <w:rFonts w:ascii="Cambria Math" w:eastAsiaTheme="minorEastAsia" w:hAnsi="Cambria Math"/>
+            </w:rPr>
+            <m:t>n</m:t>
+          </m:r>
+          <m:r>
+            <m:rPr>
+              <m:sty m:val="bi"/>
+            </m:rPr>
+            <w:rPr>
+              <w:rFonts w:ascii="Cambria Math" w:eastAsiaTheme="minorEastAsia" w:hAnsi="Cambria Math"/>
+            </w:rPr>
+            <m:t>T</m:t>
+          </m:r>
+          <m:r>
+            <m:rPr>
+              <m:sty m:val="bi"/>
+            </m:rPr>
+            <w:rPr>
+              <w:rFonts w:ascii="Cambria Math" w:eastAsiaTheme="minorEastAsia" w:hAnsi="Cambria Math"/>
+            </w:rPr>
+            <m:t xml:space="preserve">   </m:t>
+          </m:r>
+        </m:oMath>
+      </m:oMathPara>
     </w:p>
     <w:p>
       <w:pPr>
@@ -23123,6 +23229,19 @@
           <w:rFonts w:eastAsiaTheme="minorEastAsia"/>
         </w:rPr>
       </w:pPr>
+      <m:oMathPara>
+        <m:oMath>
+          <m:r>
+            <m:rPr>
+              <m:sty m:val="bi"/>
+            </m:rPr>
+            <w:rPr>
+              <w:rFonts w:ascii="Cambria Math" w:eastAsiaTheme="minorEastAsia" w:hAnsi="Cambria Math"/>
+            </w:rPr>
+            <m:t>∎</m:t>
+          </m:r>
+        </m:oMath>
+      </m:oMathPara>
     </w:p>
     <w:p>
       <w:pPr>
@@ -23132,10 +23251,13 @@
           <w:rFonts w:eastAsiaTheme="minorEastAsia"/>
         </w:rPr>
       </w:pPr>
+      <w:bookmarkStart w:id="0" w:name="_GoBack"/>
+      <w:bookmarkEnd w:id="0"/>
       <w:r>
         <w:rPr>
           <w:rFonts w:eastAsiaTheme="minorEastAsia"/>
         </w:rPr>
+        <w:lastRenderedPageBreak/>
         <w:t>Q11</w:t>
       </w:r>
     </w:p>
@@ -27796,8 +27918,6 @@
           <w:rFonts w:asciiTheme="majorHAnsi" w:eastAsiaTheme="minorEastAsia" w:hAnsiTheme="majorHAnsi" w:cstheme="majorBidi"/>
         </w:rPr>
       </w:pPr>
-      <w:bookmarkStart w:id="0" w:name="_GoBack"/>
-      <w:bookmarkEnd w:id="0"/>
       <m:oMathPara>
         <m:oMath>
           <m:r>
@@ -28056,6 +28176,196 @@
         <w:t>Matlab</w:t>
       </w:r>
       <w:proofErr w:type="spellEnd"/>
+    </w:p>
+    <w:p>
+      <w:pPr>
+        <w:bidi w:val="0"/>
+        <w:rPr>
+          <w:rFonts w:asciiTheme="majorHAnsi" w:eastAsiaTheme="minorEastAsia" w:hAnsiTheme="majorHAnsi" w:cstheme="majorBidi"/>
+        </w:rPr>
+      </w:pPr>
+      <w:r>
+        <w:rPr>
+          <w:noProof/>
+        </w:rPr>
+        <w:drawing>
+          <wp:inline distT="0" distB="0" distL="0" distR="0" wp14:anchorId="49AE7256" wp14:editId="677F46B7">
+            <wp:extent cx="5274310" cy="3956050"/>
+            <wp:effectExtent l="0" t="0" r="2540" b="6350"/>
+            <wp:docPr id="4" name="Picture 4"/>
+            <wp:cNvGraphicFramePr>
+              <a:graphicFrameLocks xmlns:a="http://schemas.openxmlformats.org/drawingml/2006/main" noChangeAspect="1"/>
+            </wp:cNvGraphicFramePr>
+            <a:graphic xmlns:a="http://schemas.openxmlformats.org/drawingml/2006/main">
+              <a:graphicData uri="http://schemas.openxmlformats.org/drawingml/2006/picture">
+                <pic:pic xmlns:pic="http://schemas.openxmlformats.org/drawingml/2006/picture">
+                  <pic:nvPicPr>
+                    <pic:cNvPr id="1" name=""/>
+                    <pic:cNvPicPr/>
+                  </pic:nvPicPr>
+                  <pic:blipFill>
+                    <a:blip r:embed="rId6"/>
+                    <a:stretch>
+                      <a:fillRect/>
+                    </a:stretch>
+                  </pic:blipFill>
+                  <pic:spPr>
+                    <a:xfrm>
+                      <a:off x="0" y="0"/>
+                      <a:ext cx="5274310" cy="3956050"/>
+                    </a:xfrm>
+                    <a:prstGeom prst="rect">
+                      <a:avLst/>
+                    </a:prstGeom>
+                  </pic:spPr>
+                </pic:pic>
+              </a:graphicData>
+            </a:graphic>
+          </wp:inline>
+        </w:drawing>
+      </w:r>
+    </w:p>
+    <w:p>
+      <w:pPr>
+        <w:pStyle w:val="Heading3"/>
+        <w:bidi w:val="0"/>
+        <w:rPr>
+          <w:rFonts w:eastAsiaTheme="minorEastAsia"/>
+        </w:rPr>
+      </w:pPr>
+      <w:r>
+        <w:rPr>
+          <w:rFonts w:eastAsiaTheme="minorEastAsia"/>
+        </w:rPr>
+        <w:t>Q18</w:t>
+      </w:r>
+    </w:p>
+    <w:p>
+      <w:pPr>
+        <w:bidi w:val="0"/>
+        <w:rPr>
+          <w:rFonts w:asciiTheme="majorHAnsi" w:eastAsiaTheme="minorEastAsia" w:hAnsiTheme="majorHAnsi" w:cstheme="majorBidi"/>
+        </w:rPr>
+      </w:pPr>
+      <w:proofErr w:type="spellStart"/>
+      <w:r>
+        <w:rPr>
+          <w:rFonts w:asciiTheme="majorHAnsi" w:eastAsiaTheme="minorEastAsia" w:hAnsiTheme="majorHAnsi" w:cstheme="majorBidi"/>
+        </w:rPr>
+        <w:t>Matlab</w:t>
+      </w:r>
+      <w:proofErr w:type="spellEnd"/>
+    </w:p>
+    <w:p>
+      <w:pPr>
+        <w:pStyle w:val="Heading3"/>
+        <w:bidi w:val="0"/>
+        <w:rPr>
+          <w:rFonts w:eastAsiaTheme="minorEastAsia"/>
+        </w:rPr>
+      </w:pPr>
+      <w:r>
+        <w:rPr>
+          <w:rFonts w:eastAsiaTheme="minorEastAsia"/>
+        </w:rPr>
+        <w:t>Q19</w:t>
+      </w:r>
+    </w:p>
+    <w:p>
+      <w:pPr>
+        <w:bidi w:val="0"/>
+        <w:rPr>
+          <w:rFonts w:asciiTheme="majorHAnsi" w:eastAsiaTheme="minorEastAsia" w:hAnsiTheme="majorHAnsi" w:cstheme="majorBidi"/>
+        </w:rPr>
+      </w:pPr>
+      <w:proofErr w:type="spellStart"/>
+      <w:r>
+        <w:rPr>
+          <w:rFonts w:asciiTheme="majorHAnsi" w:eastAsiaTheme="minorEastAsia" w:hAnsiTheme="majorHAnsi" w:cstheme="majorBidi"/>
+        </w:rPr>
+        <w:t>Matlab</w:t>
+      </w:r>
+      <w:proofErr w:type="spellEnd"/>
+    </w:p>
+    <w:p>
+      <w:pPr>
+        <w:bidi w:val="0"/>
+        <w:rPr>
+          <w:rFonts w:asciiTheme="majorHAnsi" w:eastAsiaTheme="minorEastAsia" w:hAnsiTheme="majorHAnsi" w:cstheme="majorBidi"/>
+        </w:rPr>
+      </w:pPr>
+    </w:p>
+    <w:p>
+      <w:pPr>
+        <w:bidi w:val="0"/>
+        <w:rPr>
+          <w:rFonts w:asciiTheme="majorHAnsi" w:eastAsiaTheme="minorEastAsia" w:hAnsiTheme="majorHAnsi" w:cstheme="majorBidi"/>
+        </w:rPr>
+      </w:pPr>
+      <w:r>
+        <w:rPr>
+          <w:noProof/>
+        </w:rPr>
+        <w:lastRenderedPageBreak/>
+        <w:drawing>
+          <wp:inline distT="0" distB="0" distL="0" distR="0" wp14:anchorId="1903450B" wp14:editId="1D1B53EE">
+            <wp:extent cx="5274310" cy="3956050"/>
+            <wp:effectExtent l="0" t="0" r="2540" b="6350"/>
+            <wp:docPr id="1" name="Picture 1"/>
+            <wp:cNvGraphicFramePr>
+              <a:graphicFrameLocks xmlns:a="http://schemas.openxmlformats.org/drawingml/2006/main" noChangeAspect="1"/>
+            </wp:cNvGraphicFramePr>
+            <a:graphic xmlns:a="http://schemas.openxmlformats.org/drawingml/2006/main">
+              <a:graphicData uri="http://schemas.openxmlformats.org/drawingml/2006/picture">
+                <pic:pic xmlns:pic="http://schemas.openxmlformats.org/drawingml/2006/picture">
+                  <pic:nvPicPr>
+                    <pic:cNvPr id="1" name=""/>
+                    <pic:cNvPicPr/>
+                  </pic:nvPicPr>
+                  <pic:blipFill>
+                    <a:blip r:embed="rId7"/>
+                    <a:stretch>
+                      <a:fillRect/>
+                    </a:stretch>
+                  </pic:blipFill>
+                  <pic:spPr>
+                    <a:xfrm>
+                      <a:off x="0" y="0"/>
+                      <a:ext cx="5274310" cy="3956050"/>
+                    </a:xfrm>
+                    <a:prstGeom prst="rect">
+                      <a:avLst/>
+                    </a:prstGeom>
+                  </pic:spPr>
+                </pic:pic>
+              </a:graphicData>
+            </a:graphic>
+          </wp:inline>
+        </w:drawing>
+      </w:r>
+    </w:p>
+    <w:p>
+      <w:pPr>
+        <w:pStyle w:val="Heading3"/>
+        <w:bidi w:val="0"/>
+        <w:rPr>
+          <w:rFonts w:eastAsiaTheme="minorEastAsia"/>
+        </w:rPr>
+      </w:pPr>
+      <w:r>
+        <w:rPr>
+          <w:rFonts w:eastAsiaTheme="minorEastAsia"/>
+        </w:rPr>
+        <w:t>Q20</w:t>
+      </w:r>
+    </w:p>
+    <w:p>
+      <w:pPr>
+        <w:bidi w:val="0"/>
+        <w:rPr>
+          <w:rFonts w:asciiTheme="majorHAnsi" w:eastAsiaTheme="minorEastAsia" w:hAnsiTheme="majorHAnsi" w:cstheme="majorBidi"/>
+        </w:rPr>
+      </w:pPr>
     </w:p>
     <w:p>
       <w:pPr>
@@ -28892,7 +29202,7 @@
 </file>
 
 <file path=customXml/itemProps1.xml><?xml version="1.0" encoding="utf-8"?>
-<ds:datastoreItem xmlns:ds="http://schemas.openxmlformats.org/officeDocument/2006/customXml" ds:itemID="{38351652-06EF-42CF-8136-2F126E26413C}">
+<ds:datastoreItem xmlns:ds="http://schemas.openxmlformats.org/officeDocument/2006/customXml" ds:itemID="{3397AEB5-A47C-4B93-9CA6-0A81038CB93D}">
   <ds:schemaRefs>
     <ds:schemaRef ds:uri="http://schemas.openxmlformats.org/officeDocument/2006/bibliography"/>
   </ds:schemaRefs>

</xml_diff>

<commit_message>
Fixing bug in Q17
</commit_message>
<xml_diff>
--- a/HW3/HW3.docx
+++ b/HW3/HW3.docx
@@ -8,14 +8,14 @@
         <w:bidi w:val="0"/>
         <w:jc w:val="center"/>
         <w:rPr>
-          <w:sz w:val="48"/>
-          <w:szCs w:val="48"/>
+          <w:sz w:val="72"/>
+          <w:szCs w:val="72"/>
         </w:rPr>
       </w:pPr>
       <w:r>
         <w:rPr>
-          <w:sz w:val="48"/>
-          <w:szCs w:val="48"/>
+          <w:sz w:val="72"/>
+          <w:szCs w:val="72"/>
         </w:rPr>
         <w:t>Optimization</w:t>
       </w:r>
@@ -30,43 +30,18 @@
         <w:pStyle w:val="Heading2"/>
         <w:bidi w:val="0"/>
         <w:jc w:val="center"/>
+        <w:rPr>
+          <w:sz w:val="56"/>
+          <w:szCs w:val="56"/>
+        </w:rPr>
       </w:pPr>
       <w:r>
+        <w:rPr>
+          <w:sz w:val="56"/>
+          <w:szCs w:val="56"/>
+        </w:rPr>
         <w:t>Assignment 3</w:t>
       </w:r>
-    </w:p>
-    <w:p>
-      <w:pPr>
-        <w:bidi w:val="0"/>
-      </w:pPr>
-    </w:p>
-    <w:p>
-      <w:pPr>
-        <w:bidi w:val="0"/>
-      </w:pPr>
-    </w:p>
-    <w:p>
-      <w:pPr>
-        <w:bidi w:val="0"/>
-      </w:pPr>
-      <w:r>
-        <w:t>Yonatan Simson, 015764921</w:t>
-      </w:r>
-    </w:p>
-    <w:p>
-      <w:pPr>
-        <w:bidi w:val="0"/>
-      </w:pPr>
-      <w:r>
-        <w:t>Amit Kristal, 025602624</w:t>
-      </w:r>
-    </w:p>
-    <w:p>
-      <w:pPr>
-        <w:bidi w:val="0"/>
-      </w:pPr>
-      <w:bookmarkStart w:id="0" w:name="_GoBack"/>
-      <w:bookmarkEnd w:id="0"/>
     </w:p>
     <w:p>
       <w:pPr>
@@ -107,6 +82,40 @@
       <w:pPr>
         <w:bidi w:val="0"/>
       </w:pPr>
+    </w:p>
+    <w:p>
+      <w:pPr>
+        <w:bidi w:val="0"/>
+        <w:jc w:val="center"/>
+        <w:rPr>
+          <w:sz w:val="32"/>
+          <w:szCs w:val="32"/>
+        </w:rPr>
+      </w:pPr>
+      <w:r>
+        <w:rPr>
+          <w:sz w:val="32"/>
+          <w:szCs w:val="32"/>
+        </w:rPr>
+        <w:t>Yonatan Simson, 015764921</w:t>
+      </w:r>
+    </w:p>
+    <w:p>
+      <w:pPr>
+        <w:bidi w:val="0"/>
+        <w:jc w:val="center"/>
+        <w:rPr>
+          <w:sz w:val="32"/>
+          <w:szCs w:val="32"/>
+        </w:rPr>
+      </w:pPr>
+      <w:r>
+        <w:rPr>
+          <w:sz w:val="32"/>
+          <w:szCs w:val="32"/>
+        </w:rPr>
+        <w:t>Amit Kristal, 025602624</w:t>
+      </w:r>
     </w:p>
     <w:p>
       <w:pPr>
@@ -189,6 +198,7 @@
         <w:bidi w:val="0"/>
       </w:pPr>
       <w:r>
+        <w:lastRenderedPageBreak/>
         <w:t>Q1</w:t>
       </w:r>
     </w:p>
@@ -3371,7 +3381,6 @@
         <w:rPr>
           <w:rFonts w:eastAsiaTheme="minorEastAsia"/>
         </w:rPr>
-        <w:lastRenderedPageBreak/>
         <w:t>A Surface integral is defined as</w:t>
       </w:r>
     </w:p>
@@ -3388,6 +3397,7 @@
             <w:rPr>
               <w:rFonts w:ascii="Cambria Math" w:eastAsiaTheme="minorEastAsia" w:hAnsi="Cambria Math"/>
             </w:rPr>
+            <w:lastRenderedPageBreak/>
             <m:t>A=</m:t>
           </m:r>
           <m:nary>
@@ -7175,7 +7185,6 @@
         <w:rPr>
           <w:rFonts w:eastAsiaTheme="minorEastAsia"/>
         </w:rPr>
-        <w:lastRenderedPageBreak/>
         <w:t xml:space="preserve">Likewise </w:t>
       </w:r>
       <w:proofErr w:type="gramStart"/>
@@ -12593,6 +12602,7 @@
         <w:rPr>
           <w:rFonts w:eastAsiaTheme="minorEastAsia"/>
         </w:rPr>
+        <w:lastRenderedPageBreak/>
         <w:t xml:space="preserve">Substitute in </w:t>
       </w:r>
       <w:r>
@@ -14597,31 +14607,7 @@
           <w:rPr>
             <w:rFonts w:ascii="Cambria Math" w:eastAsiaTheme="minorEastAsia" w:hAnsi="Cambria Math"/>
           </w:rPr>
-          <m:t xml:space="preserve"> , γ</m:t>
-        </m:r>
-        <m:d>
-          <m:dPr>
-            <m:ctrlPr>
-              <w:rPr>
-                <w:rFonts w:ascii="Cambria Math" w:eastAsiaTheme="minorEastAsia" w:hAnsi="Cambria Math"/>
-                <w:i/>
-              </w:rPr>
-            </m:ctrlPr>
-          </m:dPr>
-          <m:e>
-            <m:r>
-              <w:rPr>
-                <w:rFonts w:ascii="Cambria Math" w:eastAsiaTheme="minorEastAsia" w:hAnsi="Cambria Math"/>
-              </w:rPr>
-              <m:t>x</m:t>
-            </m:r>
-          </m:e>
-        </m:d>
-        <m:r>
-          <w:rPr>
-            <w:rFonts w:ascii="Cambria Math" w:eastAsiaTheme="minorEastAsia" w:hAnsi="Cambria Math"/>
-          </w:rPr>
-          <m:t>=ax+l</m:t>
+          <m:t xml:space="preserve"> </m:t>
         </m:r>
       </m:oMath>
       <w:r>
@@ -14767,6 +14753,318 @@
             </w:rPr>
             <m:t>=0</m:t>
           </m:r>
+        </m:oMath>
+      </m:oMathPara>
+    </w:p>
+    <w:p>
+      <w:pPr>
+        <w:bidi w:val="0"/>
+        <w:rPr>
+          <w:rFonts w:eastAsiaTheme="minorEastAsia"/>
+        </w:rPr>
+      </w:pPr>
+      <m:oMathPara>
+        <m:oMath>
+          <m:r>
+            <w:rPr>
+              <w:rFonts w:ascii="Cambria Math" w:eastAsiaTheme="minorEastAsia" w:hAnsi="Cambria Math"/>
+            </w:rPr>
+            <m:t>⟹</m:t>
+          </m:r>
+          <m:d>
+            <m:dPr>
+              <m:begChr m:val="{"/>
+              <m:endChr m:val=""/>
+              <m:ctrlPr>
+                <w:rPr>
+                  <w:rFonts w:ascii="Cambria Math" w:eastAsiaTheme="minorEastAsia" w:hAnsi="Cambria Math"/>
+                  <w:i/>
+                </w:rPr>
+              </m:ctrlPr>
+            </m:dPr>
+            <m:e>
+              <m:m>
+                <m:mPr>
+                  <m:mcs>
+                    <m:mc>
+                      <m:mcPr>
+                        <m:count m:val="1"/>
+                        <m:mcJc m:val="center"/>
+                      </m:mcPr>
+                    </m:mc>
+                  </m:mcs>
+                  <m:ctrlPr>
+                    <w:rPr>
+                      <w:rFonts w:ascii="Cambria Math" w:eastAsiaTheme="minorEastAsia" w:hAnsi="Cambria Math"/>
+                      <w:i/>
+                    </w:rPr>
+                  </m:ctrlPr>
+                </m:mPr>
+                <m:mr>
+                  <m:e>
+                    <m:f>
+                      <m:fPr>
+                        <m:ctrlPr>
+                          <w:rPr>
+                            <w:rFonts w:ascii="Cambria Math" w:eastAsiaTheme="minorEastAsia" w:hAnsi="Cambria Math"/>
+                            <w:i/>
+                          </w:rPr>
+                        </m:ctrlPr>
+                      </m:fPr>
+                      <m:num>
+                        <m:r>
+                          <w:rPr>
+                            <w:rFonts w:ascii="Cambria Math" w:hAnsi="Cambria Math"/>
+                          </w:rPr>
+                          <m:t>∂F</m:t>
+                        </m:r>
+                      </m:num>
+                      <m:den>
+                        <m:r>
+                          <w:rPr>
+                            <w:rFonts w:ascii="Cambria Math" w:eastAsiaTheme="minorEastAsia" w:hAnsi="Cambria Math"/>
+                          </w:rPr>
+                          <m:t>∂</m:t>
+                        </m:r>
+                        <m:r>
+                          <w:rPr>
+                            <w:rFonts w:ascii="Cambria Math" w:eastAsiaTheme="minorEastAsia" w:hAnsi="Cambria Math"/>
+                          </w:rPr>
+                          <m:t>x</m:t>
+                        </m:r>
+                      </m:den>
+                    </m:f>
+                    <m:r>
+                      <w:rPr>
+                        <w:rFonts w:ascii="Cambria Math" w:eastAsiaTheme="minorEastAsia" w:hAnsi="Cambria Math"/>
+                      </w:rPr>
+                      <m:t>-</m:t>
+                    </m:r>
+                    <m:f>
+                      <m:fPr>
+                        <m:ctrlPr>
+                          <w:rPr>
+                            <w:rFonts w:ascii="Cambria Math" w:eastAsiaTheme="minorEastAsia" w:hAnsi="Cambria Math"/>
+                            <w:i/>
+                          </w:rPr>
+                        </m:ctrlPr>
+                      </m:fPr>
+                      <m:num>
+                        <m:r>
+                          <w:rPr>
+                            <w:rFonts w:ascii="Cambria Math" w:eastAsiaTheme="minorEastAsia" w:hAnsi="Cambria Math"/>
+                          </w:rPr>
+                          <m:t>d</m:t>
+                        </m:r>
+                      </m:num>
+                      <m:den>
+                        <m:r>
+                          <w:rPr>
+                            <w:rFonts w:ascii="Cambria Math" w:eastAsiaTheme="minorEastAsia" w:hAnsi="Cambria Math"/>
+                          </w:rPr>
+                          <m:t>dp</m:t>
+                        </m:r>
+                      </m:den>
+                    </m:f>
+                    <m:d>
+                      <m:dPr>
+                        <m:ctrlPr>
+                          <w:rPr>
+                            <w:rFonts w:ascii="Cambria Math" w:eastAsiaTheme="minorEastAsia" w:hAnsi="Cambria Math"/>
+                            <w:i/>
+                          </w:rPr>
+                        </m:ctrlPr>
+                      </m:dPr>
+                      <m:e>
+                        <m:f>
+                          <m:fPr>
+                            <m:ctrlPr>
+                              <w:rPr>
+                                <w:rFonts w:ascii="Cambria Math" w:eastAsiaTheme="minorEastAsia" w:hAnsi="Cambria Math"/>
+                                <w:i/>
+                              </w:rPr>
+                            </m:ctrlPr>
+                          </m:fPr>
+                          <m:num>
+                            <m:r>
+                              <w:rPr>
+                                <w:rFonts w:ascii="Cambria Math" w:eastAsiaTheme="minorEastAsia" w:hAnsi="Cambria Math"/>
+                              </w:rPr>
+                              <m:t>∂F</m:t>
+                            </m:r>
+                          </m:num>
+                          <m:den>
+                            <m:r>
+                              <w:rPr>
+                                <w:rFonts w:ascii="Cambria Math" w:eastAsiaTheme="minorEastAsia" w:hAnsi="Cambria Math"/>
+                              </w:rPr>
+                              <m:t>∂</m:t>
+                            </m:r>
+                            <m:acc>
+                              <m:accPr>
+                                <m:chr m:val="̇"/>
+                                <m:ctrlPr>
+                                  <w:rPr>
+                                    <w:rFonts w:ascii="Cambria Math" w:hAnsi="Cambria Math"/>
+                                    <w:i/>
+                                  </w:rPr>
+                                </m:ctrlPr>
+                              </m:accPr>
+                              <m:e>
+                                <m:r>
+                                  <w:rPr>
+                                    <w:rFonts w:ascii="Cambria Math" w:hAnsi="Cambria Math"/>
+                                  </w:rPr>
+                                  <m:t>x</m:t>
+                                </m:r>
+                              </m:e>
+                            </m:acc>
+                          </m:den>
+                        </m:f>
+                      </m:e>
+                    </m:d>
+                    <m:r>
+                      <w:rPr>
+                        <w:rFonts w:ascii="Cambria Math" w:eastAsiaTheme="minorEastAsia" w:hAnsi="Cambria Math"/>
+                      </w:rPr>
+                      <m:t>=0</m:t>
+                    </m:r>
+                  </m:e>
+                </m:mr>
+                <m:mr>
+                  <m:e>
+                    <m:f>
+                      <m:fPr>
+                        <m:ctrlPr>
+                          <w:rPr>
+                            <w:rFonts w:ascii="Cambria Math" w:eastAsiaTheme="minorEastAsia" w:hAnsi="Cambria Math"/>
+                            <w:i/>
+                          </w:rPr>
+                        </m:ctrlPr>
+                      </m:fPr>
+                      <m:num>
+                        <m:r>
+                          <w:rPr>
+                            <w:rFonts w:ascii="Cambria Math" w:hAnsi="Cambria Math"/>
+                          </w:rPr>
+                          <m:t>∂F</m:t>
+                        </m:r>
+                      </m:num>
+                      <m:den>
+                        <m:r>
+                          <w:rPr>
+                            <w:rFonts w:ascii="Cambria Math" w:eastAsiaTheme="minorEastAsia" w:hAnsi="Cambria Math"/>
+                          </w:rPr>
+                          <m:t>∂</m:t>
+                        </m:r>
+                        <m:r>
+                          <w:rPr>
+                            <w:rFonts w:ascii="Cambria Math" w:eastAsiaTheme="minorEastAsia" w:hAnsi="Cambria Math"/>
+                          </w:rPr>
+                          <m:t>y</m:t>
+                        </m:r>
+                      </m:den>
+                    </m:f>
+                    <m:r>
+                      <w:rPr>
+                        <w:rFonts w:ascii="Cambria Math" w:eastAsiaTheme="minorEastAsia" w:hAnsi="Cambria Math"/>
+                      </w:rPr>
+                      <m:t>-</m:t>
+                    </m:r>
+                    <m:f>
+                      <m:fPr>
+                        <m:ctrlPr>
+                          <w:rPr>
+                            <w:rFonts w:ascii="Cambria Math" w:eastAsiaTheme="minorEastAsia" w:hAnsi="Cambria Math"/>
+                            <w:i/>
+                          </w:rPr>
+                        </m:ctrlPr>
+                      </m:fPr>
+                      <m:num>
+                        <m:r>
+                          <w:rPr>
+                            <w:rFonts w:ascii="Cambria Math" w:eastAsiaTheme="minorEastAsia" w:hAnsi="Cambria Math"/>
+                          </w:rPr>
+                          <m:t>d</m:t>
+                        </m:r>
+                      </m:num>
+                      <m:den>
+                        <m:r>
+                          <w:rPr>
+                            <w:rFonts w:ascii="Cambria Math" w:eastAsiaTheme="minorEastAsia" w:hAnsi="Cambria Math"/>
+                          </w:rPr>
+                          <m:t>dp</m:t>
+                        </m:r>
+                      </m:den>
+                    </m:f>
+                    <m:d>
+                      <m:dPr>
+                        <m:ctrlPr>
+                          <w:rPr>
+                            <w:rFonts w:ascii="Cambria Math" w:eastAsiaTheme="minorEastAsia" w:hAnsi="Cambria Math"/>
+                            <w:i/>
+                          </w:rPr>
+                        </m:ctrlPr>
+                      </m:dPr>
+                      <m:e>
+                        <m:f>
+                          <m:fPr>
+                            <m:ctrlPr>
+                              <w:rPr>
+                                <w:rFonts w:ascii="Cambria Math" w:eastAsiaTheme="minorEastAsia" w:hAnsi="Cambria Math"/>
+                                <w:i/>
+                              </w:rPr>
+                            </m:ctrlPr>
+                          </m:fPr>
+                          <m:num>
+                            <m:r>
+                              <w:rPr>
+                                <w:rFonts w:ascii="Cambria Math" w:eastAsiaTheme="minorEastAsia" w:hAnsi="Cambria Math"/>
+                              </w:rPr>
+                              <m:t>∂F</m:t>
+                            </m:r>
+                          </m:num>
+                          <m:den>
+                            <m:r>
+                              <w:rPr>
+                                <w:rFonts w:ascii="Cambria Math" w:eastAsiaTheme="minorEastAsia" w:hAnsi="Cambria Math"/>
+                              </w:rPr>
+                              <m:t>∂</m:t>
+                            </m:r>
+                            <m:acc>
+                              <m:accPr>
+                                <m:chr m:val="̇"/>
+                                <m:ctrlPr>
+                                  <w:rPr>
+                                    <w:rFonts w:ascii="Cambria Math" w:hAnsi="Cambria Math"/>
+                                    <w:i/>
+                                  </w:rPr>
+                                </m:ctrlPr>
+                              </m:accPr>
+                              <m:e>
+                                <m:r>
+                                  <w:rPr>
+                                    <w:rFonts w:ascii="Cambria Math" w:hAnsi="Cambria Math"/>
+                                  </w:rPr>
+                                  <m:t>y</m:t>
+                                </m:r>
+                              </m:e>
+                            </m:acc>
+                          </m:den>
+                        </m:f>
+                      </m:e>
+                    </m:d>
+                    <m:r>
+                      <w:rPr>
+                        <w:rFonts w:ascii="Cambria Math" w:eastAsiaTheme="minorEastAsia" w:hAnsi="Cambria Math"/>
+                      </w:rPr>
+                      <m:t>=0</m:t>
+                    </m:r>
+                  </m:e>
+                </m:mr>
+              </m:m>
+            </m:e>
+          </m:d>
         </m:oMath>
       </m:oMathPara>
     </w:p>
@@ -15391,7 +15689,7 @@
                     <w:rPr>
                       <w:rFonts w:ascii="Cambria Math" w:eastAsiaTheme="minorEastAsia" w:hAnsi="Cambria Math"/>
                     </w:rPr>
-                    <m:t>γ</m:t>
+                    <m:t>x</m:t>
                   </m:r>
                 </m:e>
               </m:acc>
@@ -16087,6 +16385,12 @@
             </w:rPr>
             <m:t>=C</m:t>
           </m:r>
+          <m:r>
+            <w:rPr>
+              <w:rFonts w:ascii="Cambria Math" w:eastAsiaTheme="minorEastAsia" w:hAnsi="Cambria Math"/>
+            </w:rPr>
+            <m:t>onst</m:t>
+          </m:r>
         </m:oMath>
       </m:oMathPara>
     </w:p>
@@ -16157,6 +16461,12 @@
               <w:rFonts w:ascii="Cambria Math" w:eastAsiaTheme="minorEastAsia" w:hAnsi="Cambria Math"/>
             </w:rPr>
             <m:t>=C</m:t>
+          </m:r>
+          <m:r>
+            <w:rPr>
+              <w:rFonts w:ascii="Cambria Math" w:eastAsiaTheme="minorEastAsia" w:hAnsi="Cambria Math"/>
+            </w:rPr>
+            <m:t>onst</m:t>
           </m:r>
         </m:oMath>
       </m:oMathPara>
@@ -16377,14 +16687,6 @@
     </w:p>
     <w:p>
       <w:pPr>
-        <w:bidi w:val="0"/>
-        <w:rPr>
-          <w:rFonts w:eastAsiaTheme="minorEastAsia"/>
-        </w:rPr>
-      </w:pPr>
-    </w:p>
-    <w:p>
-      <w:pPr>
         <w:pStyle w:val="Heading3"/>
         <w:bidi w:val="0"/>
         <w:rPr>
@@ -16417,6 +16719,7 @@
         <w:rPr>
           <w:rFonts w:eastAsiaTheme="minorEastAsia"/>
         </w:rPr>
+        <w:lastRenderedPageBreak/>
         <w:t>Using the conservation of energy principal:</w:t>
       </w:r>
     </w:p>
@@ -16433,7 +16736,12 @@
             <w:rPr>
               <w:rFonts w:ascii="Cambria Math" w:eastAsiaTheme="minorEastAsia" w:hAnsi="Cambria Math"/>
             </w:rPr>
-            <w:lastRenderedPageBreak/>
+            <m:t>-</m:t>
+          </m:r>
+          <m:r>
+            <w:rPr>
+              <w:rFonts w:ascii="Cambria Math" w:eastAsiaTheme="minorEastAsia" w:hAnsi="Cambria Math"/>
+            </w:rPr>
             <m:t>mg</m:t>
           </m:r>
           <m:sSub>
@@ -16466,7 +16774,19 @@
             <w:rPr>
               <w:rFonts w:ascii="Cambria Math" w:eastAsiaTheme="minorEastAsia" w:hAnsi="Cambria Math"/>
             </w:rPr>
-            <m:t>=mgy+</m:t>
+            <m:t>=</m:t>
+          </m:r>
+          <m:r>
+            <w:rPr>
+              <w:rFonts w:ascii="Cambria Math" w:eastAsiaTheme="minorEastAsia" w:hAnsi="Cambria Math"/>
+            </w:rPr>
+            <m:t>-</m:t>
+          </m:r>
+          <m:r>
+            <w:rPr>
+              <w:rFonts w:ascii="Cambria Math" w:eastAsiaTheme="minorEastAsia" w:hAnsi="Cambria Math"/>
+            </w:rPr>
+            <m:t>mgy+</m:t>
           </m:r>
           <m:f>
             <m:fPr>
@@ -17215,6 +17535,12 @@
                 </m:ctrlPr>
               </m:dPr>
               <m:e>
+                <m:r>
+                  <w:rPr>
+                    <w:rFonts w:ascii="Cambria Math" w:eastAsiaTheme="minorEastAsia" w:hAnsi="Cambria Math"/>
+                  </w:rPr>
+                  <m:t>-</m:t>
+                </m:r>
                 <m:sSub>
                   <m:sSubPr>
                     <m:ctrlPr>
@@ -17245,7 +17571,13 @@
                   <w:rPr>
                     <w:rFonts w:ascii="Cambria Math" w:eastAsiaTheme="minorEastAsia" w:hAnsi="Cambria Math"/>
                   </w:rPr>
-                  <m:t>-y</m:t>
+                  <m:t>+</m:t>
+                </m:r>
+                <m:r>
+                  <w:rPr>
+                    <w:rFonts w:ascii="Cambria Math" w:eastAsiaTheme="minorEastAsia" w:hAnsi="Cambria Math"/>
+                  </w:rPr>
+                  <m:t>y</m:t>
                 </m:r>
               </m:e>
             </m:d>
@@ -17514,6 +17846,12 @@
                                     <w:rPr>
                                       <w:rFonts w:ascii="Cambria Math" w:eastAsiaTheme="minorEastAsia" w:hAnsi="Cambria Math"/>
                                     </w:rPr>
+                                    <m:t>-</m:t>
+                                  </m:r>
+                                  <m:r>
+                                    <w:rPr>
+                                      <w:rFonts w:ascii="Cambria Math" w:eastAsiaTheme="minorEastAsia" w:hAnsi="Cambria Math"/>
+                                    </w:rPr>
                                     <m:t>y</m:t>
                                   </m:r>
                                 </m:e>
@@ -17530,7 +17868,13 @@
                                 <w:rPr>
                                   <w:rFonts w:ascii="Cambria Math" w:eastAsiaTheme="minorEastAsia" w:hAnsi="Cambria Math"/>
                                 </w:rPr>
-                                <m:t>-y</m:t>
+                                <m:t>+</m:t>
+                              </m:r>
+                              <m:r>
+                                <w:rPr>
+                                  <w:rFonts w:ascii="Cambria Math" w:eastAsiaTheme="minorEastAsia" w:hAnsi="Cambria Math"/>
+                                </w:rPr>
+                                <m:t>y</m:t>
                               </m:r>
                             </m:e>
                           </m:d>
@@ -18003,14 +18347,6 @@
       <w:pPr>
         <w:bidi w:val="0"/>
       </w:pPr>
-      <w:r>
-        <w:t>The Euler Lagrange equation is:</w:t>
-      </w:r>
-    </w:p>
-    <w:p>
-      <w:pPr>
-        <w:bidi w:val="0"/>
-      </w:pPr>
       <m:oMathPara>
         <m:oMath>
           <m:r>
@@ -18144,8 +18480,206 @@
       <w:pPr>
         <w:bidi w:val="0"/>
       </w:pPr>
+      <w:proofErr w:type="gramStart"/>
       <w:r>
-        <w:t>Either we use the Hamiltonian of Euler Lagrange equation which is:</w:t>
+        <w:t xml:space="preserve">Because </w:t>
+      </w:r>
+      <w:proofErr w:type="gramEnd"/>
+      <m:oMath>
+        <m:r>
+          <w:rPr>
+            <w:rFonts w:ascii="Cambria Math" w:hAnsi="Cambria Math"/>
+          </w:rPr>
+          <m:t>F</m:t>
+        </m:r>
+        <m:d>
+          <m:dPr>
+            <m:ctrlPr>
+              <w:rPr>
+                <w:rFonts w:ascii="Cambria Math" w:hAnsi="Cambria Math"/>
+                <w:i/>
+              </w:rPr>
+            </m:ctrlPr>
+          </m:dPr>
+          <m:e>
+            <m:r>
+              <w:rPr>
+                <w:rFonts w:ascii="Cambria Math" w:hAnsi="Cambria Math"/>
+              </w:rPr>
+              <m:t xml:space="preserve">x, y, </m:t>
+            </m:r>
+            <m:sSub>
+              <m:sSubPr>
+                <m:ctrlPr>
+                  <w:rPr>
+                    <w:rFonts w:ascii="Cambria Math" w:hAnsi="Cambria Math"/>
+                    <w:i/>
+                  </w:rPr>
+                </m:ctrlPr>
+              </m:sSubPr>
+              <m:e>
+                <m:r>
+                  <w:rPr>
+                    <w:rFonts w:ascii="Cambria Math" w:hAnsi="Cambria Math"/>
+                  </w:rPr>
+                  <m:t>y</m:t>
+                </m:r>
+              </m:e>
+              <m:sub>
+                <m:r>
+                  <w:rPr>
+                    <w:rFonts w:ascii="Cambria Math" w:hAnsi="Cambria Math"/>
+                  </w:rPr>
+                  <m:t>x</m:t>
+                </m:r>
+              </m:sub>
+            </m:sSub>
+          </m:e>
+        </m:d>
+        <m:r>
+          <w:rPr>
+            <w:rFonts w:ascii="Cambria Math" w:hAnsi="Cambria Math"/>
+          </w:rPr>
+          <m:t>=F</m:t>
+        </m:r>
+        <m:d>
+          <m:dPr>
+            <m:ctrlPr>
+              <w:rPr>
+                <w:rFonts w:ascii="Cambria Math" w:hAnsi="Cambria Math"/>
+                <w:i/>
+              </w:rPr>
+            </m:ctrlPr>
+          </m:dPr>
+          <m:e>
+            <m:r>
+              <w:rPr>
+                <w:rFonts w:ascii="Cambria Math" w:hAnsi="Cambria Math"/>
+              </w:rPr>
+              <m:t xml:space="preserve"> y, </m:t>
+            </m:r>
+            <m:sSub>
+              <m:sSubPr>
+                <m:ctrlPr>
+                  <w:rPr>
+                    <w:rFonts w:ascii="Cambria Math" w:hAnsi="Cambria Math"/>
+                    <w:i/>
+                  </w:rPr>
+                </m:ctrlPr>
+              </m:sSubPr>
+              <m:e>
+                <m:r>
+                  <w:rPr>
+                    <w:rFonts w:ascii="Cambria Math" w:hAnsi="Cambria Math"/>
+                  </w:rPr>
+                  <m:t>y</m:t>
+                </m:r>
+              </m:e>
+              <m:sub>
+                <m:r>
+                  <w:rPr>
+                    <w:rFonts w:ascii="Cambria Math" w:hAnsi="Cambria Math"/>
+                  </w:rPr>
+                  <m:t>x</m:t>
+                </m:r>
+              </m:sub>
+            </m:sSub>
+          </m:e>
+        </m:d>
+        <m:r>
+          <w:rPr>
+            <w:rFonts w:ascii="Cambria Math" w:hAnsi="Cambria Math"/>
+          </w:rPr>
+          <m:t>⟹</m:t>
+        </m:r>
+        <m:f>
+          <m:fPr>
+            <m:ctrlPr>
+              <w:rPr>
+                <w:rFonts w:ascii="Cambria Math" w:hAnsi="Cambria Math"/>
+                <w:i/>
+              </w:rPr>
+            </m:ctrlPr>
+          </m:fPr>
+          <m:num>
+            <m:r>
+              <w:rPr>
+                <w:rFonts w:ascii="Cambria Math" w:hAnsi="Cambria Math"/>
+              </w:rPr>
+              <m:t>dH</m:t>
+            </m:r>
+            <m:d>
+              <m:dPr>
+                <m:ctrlPr>
+                  <w:rPr>
+                    <w:rFonts w:ascii="Cambria Math" w:hAnsi="Cambria Math"/>
+                    <w:i/>
+                  </w:rPr>
+                </m:ctrlPr>
+              </m:dPr>
+              <m:e>
+                <m:r>
+                  <w:rPr>
+                    <w:rFonts w:ascii="Cambria Math" w:hAnsi="Cambria Math"/>
+                  </w:rPr>
+                  <m:t>x</m:t>
+                </m:r>
+              </m:e>
+            </m:d>
+          </m:num>
+          <m:den>
+            <m:r>
+              <w:rPr>
+                <w:rFonts w:ascii="Cambria Math" w:hAnsi="Cambria Math"/>
+              </w:rPr>
+              <m:t>dx</m:t>
+            </m:r>
+          </m:den>
+        </m:f>
+        <m:r>
+          <w:rPr>
+            <w:rFonts w:ascii="Cambria Math" w:hAnsi="Cambria Math"/>
+          </w:rPr>
+          <m:t>=-</m:t>
+        </m:r>
+        <m:f>
+          <m:fPr>
+            <m:ctrlPr>
+              <w:rPr>
+                <w:rFonts w:ascii="Cambria Math" w:hAnsi="Cambria Math"/>
+                <w:i/>
+              </w:rPr>
+            </m:ctrlPr>
+          </m:fPr>
+          <m:num>
+            <m:r>
+              <w:rPr>
+                <w:rFonts w:ascii="Cambria Math" w:hAnsi="Cambria Math"/>
+              </w:rPr>
+              <m:t>∂F</m:t>
+            </m:r>
+          </m:num>
+          <m:den>
+            <m:r>
+              <w:rPr>
+                <w:rFonts w:ascii="Cambria Math" w:hAnsi="Cambria Math"/>
+              </w:rPr>
+              <m:t>∂x</m:t>
+            </m:r>
+          </m:den>
+        </m:f>
+        <m:r>
+          <w:rPr>
+            <w:rFonts w:ascii="Cambria Math" w:hAnsi="Cambria Math"/>
+          </w:rPr>
+          <m:t>=0</m:t>
+        </m:r>
+      </m:oMath>
+      <w:r>
+        <w:t>, it is easier to</w:t>
+      </w:r>
+      <w:r>
+        <w:t xml:space="preserve"> use the Hamiltonian which is:</w:t>
       </w:r>
     </w:p>
     <w:p>
@@ -18267,8 +18801,13 @@
         </m:r>
       </m:oMath>
       <w:r>
-        <w:t xml:space="preserve"> is not a function of </w:t>
+        <w:t xml:space="preserve"> is not a function </w:t>
       </w:r>
+      <w:proofErr w:type="gramStart"/>
+      <w:r>
+        <w:t xml:space="preserve">of </w:t>
+      </w:r>
+      <w:proofErr w:type="gramEnd"/>
       <m:oMath>
         <m:r>
           <w:rPr>
@@ -18281,195 +18820,13 @@
         <w:rPr>
           <w:rFonts w:eastAsiaTheme="minorEastAsia"/>
         </w:rPr>
-        <w:t xml:space="preserve"> </w:t>
-      </w:r>
-      <w:proofErr w:type="gramStart"/>
-      <w:r>
-        <w:rPr>
-          <w:rFonts w:eastAsiaTheme="minorEastAsia"/>
-        </w:rPr>
-        <w:t>(</w:t>
+        <w:t xml:space="preserve">. </w:t>
       </w:r>
       <w:r>
         <w:rPr>
           <w:rFonts w:eastAsiaTheme="minorEastAsia"/>
         </w:rPr>
-        <w:t xml:space="preserve"> because</w:t>
-      </w:r>
-      <w:proofErr w:type="gramEnd"/>
-      <m:oMath>
-        <m:r>
-          <w:rPr>
-            <w:rFonts w:ascii="Cambria Math" w:eastAsiaTheme="minorEastAsia" w:hAnsi="Cambria Math"/>
-          </w:rPr>
-          <m:t xml:space="preserve">    </m:t>
-        </m:r>
-        <m:f>
-          <m:fPr>
-            <m:ctrlPr>
-              <w:rPr>
-                <w:rFonts w:ascii="Cambria Math" w:eastAsiaTheme="minorEastAsia" w:hAnsi="Cambria Math"/>
-                <w:i/>
-              </w:rPr>
-            </m:ctrlPr>
-          </m:fPr>
-          <m:num>
-            <m:r>
-              <w:rPr>
-                <w:rFonts w:ascii="Cambria Math" w:eastAsiaTheme="minorEastAsia" w:hAnsi="Cambria Math"/>
-              </w:rPr>
-              <m:t>d</m:t>
-            </m:r>
-          </m:num>
-          <m:den>
-            <m:r>
-              <w:rPr>
-                <w:rFonts w:ascii="Cambria Math" w:eastAsiaTheme="minorEastAsia" w:hAnsi="Cambria Math"/>
-              </w:rPr>
-              <m:t>dx</m:t>
-            </m:r>
-          </m:den>
-        </m:f>
-        <m:d>
-          <m:dPr>
-            <m:ctrlPr>
-              <w:rPr>
-                <w:rFonts w:ascii="Cambria Math" w:eastAsiaTheme="minorEastAsia" w:hAnsi="Cambria Math"/>
-                <w:i/>
-              </w:rPr>
-            </m:ctrlPr>
-          </m:dPr>
-          <m:e>
-            <m:r>
-              <w:rPr>
-                <w:rFonts w:ascii="Cambria Math" w:eastAsiaTheme="minorEastAsia" w:hAnsi="Cambria Math"/>
-              </w:rPr>
-              <m:t>F-</m:t>
-            </m:r>
-            <m:sSub>
-              <m:sSubPr>
-                <m:ctrlPr>
-                  <w:rPr>
-                    <w:rFonts w:ascii="Cambria Math" w:eastAsiaTheme="minorEastAsia" w:hAnsi="Cambria Math"/>
-                    <w:i/>
-                  </w:rPr>
-                </m:ctrlPr>
-              </m:sSubPr>
-              <m:e>
-                <m:r>
-                  <w:rPr>
-                    <w:rFonts w:ascii="Cambria Math" w:eastAsiaTheme="minorEastAsia" w:hAnsi="Cambria Math"/>
-                  </w:rPr>
-                  <m:t>y</m:t>
-                </m:r>
-              </m:e>
-              <m:sub>
-                <m:r>
-                  <w:rPr>
-                    <w:rFonts w:ascii="Cambria Math" w:eastAsiaTheme="minorEastAsia" w:hAnsi="Cambria Math"/>
-                  </w:rPr>
-                  <m:t>x</m:t>
-                </m:r>
-              </m:sub>
-            </m:sSub>
-            <m:f>
-              <m:fPr>
-                <m:ctrlPr>
-                  <w:rPr>
-                    <w:rFonts w:ascii="Cambria Math" w:eastAsiaTheme="minorEastAsia" w:hAnsi="Cambria Math"/>
-                    <w:i/>
-                  </w:rPr>
-                </m:ctrlPr>
-              </m:fPr>
-              <m:num>
-                <m:r>
-                  <w:rPr>
-                    <w:rFonts w:ascii="Cambria Math" w:eastAsiaTheme="minorEastAsia" w:hAnsi="Cambria Math"/>
-                  </w:rPr>
-                  <m:t>∂F</m:t>
-                </m:r>
-              </m:num>
-              <m:den>
-                <m:r>
-                  <w:rPr>
-                    <w:rFonts w:ascii="Cambria Math" w:eastAsiaTheme="minorEastAsia" w:hAnsi="Cambria Math"/>
-                  </w:rPr>
-                  <m:t>∂</m:t>
-                </m:r>
-                <m:sSub>
-                  <m:sSubPr>
-                    <m:ctrlPr>
-                      <w:rPr>
-                        <w:rFonts w:ascii="Cambria Math" w:eastAsiaTheme="minorEastAsia" w:hAnsi="Cambria Math"/>
-                        <w:i/>
-                      </w:rPr>
-                    </m:ctrlPr>
-                  </m:sSubPr>
-                  <m:e>
-                    <m:r>
-                      <w:rPr>
-                        <w:rFonts w:ascii="Cambria Math" w:eastAsiaTheme="minorEastAsia" w:hAnsi="Cambria Math"/>
-                      </w:rPr>
-                      <m:t>y</m:t>
-                    </m:r>
-                  </m:e>
-                  <m:sub>
-                    <m:r>
-                      <w:rPr>
-                        <w:rFonts w:ascii="Cambria Math" w:eastAsiaTheme="minorEastAsia" w:hAnsi="Cambria Math"/>
-                      </w:rPr>
-                      <m:t>x</m:t>
-                    </m:r>
-                  </m:sub>
-                </m:sSub>
-              </m:den>
-            </m:f>
-          </m:e>
-        </m:d>
-        <m:r>
-          <w:rPr>
-            <w:rFonts w:ascii="Cambria Math" w:eastAsiaTheme="minorEastAsia" w:hAnsi="Cambria Math"/>
-          </w:rPr>
-          <m:t>=</m:t>
-        </m:r>
-        <m:f>
-          <m:fPr>
-            <m:ctrlPr>
-              <w:rPr>
-                <w:rFonts w:ascii="Cambria Math" w:eastAsiaTheme="minorEastAsia" w:hAnsi="Cambria Math"/>
-                <w:i/>
-              </w:rPr>
-            </m:ctrlPr>
-          </m:fPr>
-          <m:num>
-            <m:r>
-              <w:rPr>
-                <w:rFonts w:ascii="Cambria Math" w:eastAsiaTheme="minorEastAsia" w:hAnsi="Cambria Math"/>
-              </w:rPr>
-              <m:t>∂F</m:t>
-            </m:r>
-          </m:num>
-          <m:den>
-            <m:r>
-              <w:rPr>
-                <w:rFonts w:ascii="Cambria Math" w:eastAsiaTheme="minorEastAsia" w:hAnsi="Cambria Math"/>
-              </w:rPr>
-              <m:t>∂x</m:t>
-            </m:r>
-          </m:den>
-        </m:f>
-        <m:r>
-          <w:rPr>
-            <w:rFonts w:ascii="Cambria Math" w:eastAsiaTheme="minorEastAsia" w:hAnsi="Cambria Math"/>
-          </w:rPr>
-          <m:t>=0</m:t>
-        </m:r>
-      </m:oMath>
-      <w:r>
-        <w:rPr>
-          <w:rFonts w:eastAsiaTheme="minorEastAsia"/>
-        </w:rPr>
-        <w:t>)</w:t>
+        <w:t xml:space="preserve">So </w:t>
       </w:r>
     </w:p>
     <w:p>
@@ -18479,218 +18836,214 @@
           <w:rFonts w:eastAsiaTheme="minorEastAsia"/>
         </w:rPr>
       </w:pPr>
-      <w:r>
-        <w:rPr>
-          <w:rFonts w:eastAsiaTheme="minorEastAsia"/>
-        </w:rPr>
-        <w:t xml:space="preserve">So </w:t>
-      </w:r>
-      <m:oMath>
-        <m:sSub>
-          <m:sSubPr>
-            <m:ctrlPr>
-              <w:rPr>
-                <w:rFonts w:ascii="Cambria Math" w:hAnsi="Cambria Math"/>
-                <w:i/>
-              </w:rPr>
-            </m:ctrlPr>
-          </m:sSubPr>
-          <m:e>
-            <m:r>
-              <w:rPr>
-                <w:rFonts w:ascii="Cambria Math" w:hAnsi="Cambria Math"/>
-              </w:rPr>
-              <m:t>y</m:t>
-            </m:r>
-          </m:e>
-          <m:sub>
-            <m:r>
-              <w:rPr>
-                <w:rFonts w:ascii="Cambria Math" w:hAnsi="Cambria Math"/>
-              </w:rPr>
-              <m:t>x</m:t>
-            </m:r>
-          </m:sub>
-        </m:sSub>
-        <m:f>
-          <m:fPr>
-            <m:ctrlPr>
-              <w:rPr>
-                <w:rFonts w:ascii="Cambria Math" w:hAnsi="Cambria Math"/>
-                <w:i/>
-              </w:rPr>
-            </m:ctrlPr>
-          </m:fPr>
-          <m:num>
-            <m:r>
-              <w:rPr>
-                <w:rFonts w:ascii="Cambria Math" w:hAnsi="Cambria Math"/>
-              </w:rPr>
-              <m:t>∂F</m:t>
-            </m:r>
-          </m:num>
-          <m:den>
-            <m:r>
-              <w:rPr>
-                <w:rFonts w:ascii="Cambria Math" w:hAnsi="Cambria Math"/>
-              </w:rPr>
-              <m:t>∂</m:t>
-            </m:r>
-            <m:sSub>
-              <m:sSubPr>
-                <m:ctrlPr>
-                  <w:rPr>
-                    <w:rFonts w:ascii="Cambria Math" w:hAnsi="Cambria Math"/>
-                    <w:i/>
-                  </w:rPr>
-                </m:ctrlPr>
-              </m:sSubPr>
-              <m:e>
-                <m:r>
-                  <w:rPr>
-                    <w:rFonts w:ascii="Cambria Math" w:hAnsi="Cambria Math"/>
-                  </w:rPr>
-                  <m:t>y</m:t>
-                </m:r>
-              </m:e>
-              <m:sub>
-                <m:r>
-                  <w:rPr>
-                    <w:rFonts w:ascii="Cambria Math" w:hAnsi="Cambria Math"/>
-                  </w:rPr>
-                  <m:t>x</m:t>
-                </m:r>
-              </m:sub>
-            </m:sSub>
-          </m:den>
-        </m:f>
-        <m:r>
-          <w:rPr>
-            <w:rFonts w:ascii="Cambria Math" w:eastAsiaTheme="minorEastAsia" w:hAnsi="Cambria Math"/>
-          </w:rPr>
-          <m:t>=</m:t>
-        </m:r>
-        <m:f>
-          <m:fPr>
-            <m:ctrlPr>
-              <w:rPr>
-                <w:rFonts w:ascii="Cambria Math" w:eastAsiaTheme="minorEastAsia" w:hAnsi="Cambria Math"/>
-                <w:i/>
-              </w:rPr>
-            </m:ctrlPr>
-          </m:fPr>
-          <m:num>
-            <m:sSubSup>
-              <m:sSubSupPr>
-                <m:ctrlPr>
-                  <w:rPr>
-                    <w:rFonts w:ascii="Cambria Math" w:eastAsiaTheme="minorEastAsia" w:hAnsi="Cambria Math"/>
-                    <w:i/>
-                  </w:rPr>
-                </m:ctrlPr>
-              </m:sSubSupPr>
-              <m:e>
-                <m:r>
-                  <w:rPr>
-                    <w:rFonts w:ascii="Cambria Math" w:eastAsiaTheme="minorEastAsia" w:hAnsi="Cambria Math"/>
-                  </w:rPr>
-                  <m:t>y</m:t>
-                </m:r>
-              </m:e>
-              <m:sub>
-                <m:r>
-                  <w:rPr>
-                    <w:rFonts w:ascii="Cambria Math" w:eastAsiaTheme="minorEastAsia" w:hAnsi="Cambria Math"/>
-                  </w:rPr>
-                  <m:t>x</m:t>
-                </m:r>
-              </m:sub>
-              <m:sup>
-                <m:r>
-                  <w:rPr>
-                    <w:rFonts w:ascii="Cambria Math" w:eastAsiaTheme="minorEastAsia" w:hAnsi="Cambria Math"/>
-                  </w:rPr>
-                  <m:t>2</m:t>
-                </m:r>
-              </m:sup>
-            </m:sSubSup>
-          </m:num>
-          <m:den>
-            <m:rad>
-              <m:radPr>
-                <m:degHide m:val="1"/>
-                <m:ctrlPr>
-                  <w:rPr>
-                    <w:rFonts w:ascii="Cambria Math" w:eastAsiaTheme="minorEastAsia" w:hAnsi="Cambria Math"/>
-                    <w:i/>
-                  </w:rPr>
-                </m:ctrlPr>
-              </m:radPr>
-              <m:deg/>
-              <m:e>
-                <m:r>
-                  <w:rPr>
-                    <w:rFonts w:ascii="Cambria Math" w:eastAsiaTheme="minorEastAsia" w:hAnsi="Cambria Math"/>
-                  </w:rPr>
-                  <m:t>2gy</m:t>
-                </m:r>
-                <m:d>
-                  <m:dPr>
-                    <m:ctrlPr>
-                      <w:rPr>
-                        <w:rFonts w:ascii="Cambria Math" w:eastAsiaTheme="minorEastAsia" w:hAnsi="Cambria Math"/>
-                        <w:i/>
-                      </w:rPr>
-                    </m:ctrlPr>
-                  </m:dPr>
-                  <m:e>
-                    <m:r>
-                      <w:rPr>
-                        <w:rFonts w:ascii="Cambria Math" w:eastAsiaTheme="minorEastAsia" w:hAnsi="Cambria Math"/>
-                      </w:rPr>
-                      <m:t>1+</m:t>
-                    </m:r>
-                    <m:sSubSup>
-                      <m:sSubSupPr>
-                        <m:ctrlPr>
-                          <w:rPr>
-                            <w:rFonts w:ascii="Cambria Math" w:eastAsiaTheme="minorEastAsia" w:hAnsi="Cambria Math"/>
-                            <w:i/>
-                          </w:rPr>
-                        </m:ctrlPr>
-                      </m:sSubSupPr>
-                      <m:e>
-                        <m:r>
-                          <w:rPr>
-                            <w:rFonts w:ascii="Cambria Math" w:eastAsiaTheme="minorEastAsia" w:hAnsi="Cambria Math"/>
-                          </w:rPr>
-                          <m:t>y</m:t>
-                        </m:r>
-                      </m:e>
-                      <m:sub>
-                        <m:r>
-                          <w:rPr>
-                            <w:rFonts w:ascii="Cambria Math" w:eastAsiaTheme="minorEastAsia" w:hAnsi="Cambria Math"/>
-                          </w:rPr>
-                          <m:t>x</m:t>
-                        </m:r>
-                      </m:sub>
-                      <m:sup>
-                        <m:r>
-                          <w:rPr>
-                            <w:rFonts w:ascii="Cambria Math" w:eastAsiaTheme="minorEastAsia" w:hAnsi="Cambria Math"/>
-                          </w:rPr>
-                          <m:t>2</m:t>
-                        </m:r>
-                      </m:sup>
-                    </m:sSubSup>
-                  </m:e>
-                </m:d>
-              </m:e>
-            </m:rad>
-          </m:den>
-        </m:f>
-      </m:oMath>
+      <m:oMathPara>
+        <m:oMath>
+          <m:sSub>
+            <m:sSubPr>
+              <m:ctrlPr>
+                <w:rPr>
+                  <w:rFonts w:ascii="Cambria Math" w:hAnsi="Cambria Math"/>
+                  <w:i/>
+                </w:rPr>
+              </m:ctrlPr>
+            </m:sSubPr>
+            <m:e>
+              <m:r>
+                <w:rPr>
+                  <w:rFonts w:ascii="Cambria Math" w:hAnsi="Cambria Math"/>
+                </w:rPr>
+                <m:t>y</m:t>
+              </m:r>
+            </m:e>
+            <m:sub>
+              <m:r>
+                <w:rPr>
+                  <w:rFonts w:ascii="Cambria Math" w:hAnsi="Cambria Math"/>
+                </w:rPr>
+                <m:t>x</m:t>
+              </m:r>
+            </m:sub>
+          </m:sSub>
+          <m:f>
+            <m:fPr>
+              <m:ctrlPr>
+                <w:rPr>
+                  <w:rFonts w:ascii="Cambria Math" w:hAnsi="Cambria Math"/>
+                  <w:i/>
+                </w:rPr>
+              </m:ctrlPr>
+            </m:fPr>
+            <m:num>
+              <m:r>
+                <w:rPr>
+                  <w:rFonts w:ascii="Cambria Math" w:hAnsi="Cambria Math"/>
+                </w:rPr>
+                <m:t>∂F</m:t>
+              </m:r>
+            </m:num>
+            <m:den>
+              <m:r>
+                <w:rPr>
+                  <w:rFonts w:ascii="Cambria Math" w:hAnsi="Cambria Math"/>
+                </w:rPr>
+                <m:t>∂</m:t>
+              </m:r>
+              <m:sSub>
+                <m:sSubPr>
+                  <m:ctrlPr>
+                    <w:rPr>
+                      <w:rFonts w:ascii="Cambria Math" w:hAnsi="Cambria Math"/>
+                      <w:i/>
+                    </w:rPr>
+                  </m:ctrlPr>
+                </m:sSubPr>
+                <m:e>
+                  <m:r>
+                    <w:rPr>
+                      <w:rFonts w:ascii="Cambria Math" w:hAnsi="Cambria Math"/>
+                    </w:rPr>
+                    <m:t>y</m:t>
+                  </m:r>
+                </m:e>
+                <m:sub>
+                  <m:r>
+                    <w:rPr>
+                      <w:rFonts w:ascii="Cambria Math" w:hAnsi="Cambria Math"/>
+                    </w:rPr>
+                    <m:t>x</m:t>
+                  </m:r>
+                </m:sub>
+              </m:sSub>
+            </m:den>
+          </m:f>
+          <m:r>
+            <w:rPr>
+              <w:rFonts w:ascii="Cambria Math" w:eastAsiaTheme="minorEastAsia" w:hAnsi="Cambria Math"/>
+            </w:rPr>
+            <m:t>=</m:t>
+          </m:r>
+          <m:f>
+            <m:fPr>
+              <m:ctrlPr>
+                <w:rPr>
+                  <w:rFonts w:ascii="Cambria Math" w:eastAsiaTheme="minorEastAsia" w:hAnsi="Cambria Math"/>
+                  <w:i/>
+                </w:rPr>
+              </m:ctrlPr>
+            </m:fPr>
+            <m:num>
+              <m:sSubSup>
+                <m:sSubSupPr>
+                  <m:ctrlPr>
+                    <w:rPr>
+                      <w:rFonts w:ascii="Cambria Math" w:eastAsiaTheme="minorEastAsia" w:hAnsi="Cambria Math"/>
+                      <w:i/>
+                    </w:rPr>
+                  </m:ctrlPr>
+                </m:sSubSupPr>
+                <m:e>
+                  <m:r>
+                    <w:rPr>
+                      <w:rFonts w:ascii="Cambria Math" w:eastAsiaTheme="minorEastAsia" w:hAnsi="Cambria Math"/>
+                    </w:rPr>
+                    <m:t>y</m:t>
+                  </m:r>
+                </m:e>
+                <m:sub>
+                  <m:r>
+                    <w:rPr>
+                      <w:rFonts w:ascii="Cambria Math" w:eastAsiaTheme="minorEastAsia" w:hAnsi="Cambria Math"/>
+                    </w:rPr>
+                    <m:t>x</m:t>
+                  </m:r>
+                </m:sub>
+                <m:sup>
+                  <m:r>
+                    <w:rPr>
+                      <w:rFonts w:ascii="Cambria Math" w:eastAsiaTheme="minorEastAsia" w:hAnsi="Cambria Math"/>
+                    </w:rPr>
+                    <m:t>2</m:t>
+                  </m:r>
+                </m:sup>
+              </m:sSubSup>
+            </m:num>
+            <m:den>
+              <m:rad>
+                <m:radPr>
+                  <m:degHide m:val="1"/>
+                  <m:ctrlPr>
+                    <w:rPr>
+                      <w:rFonts w:ascii="Cambria Math" w:eastAsiaTheme="minorEastAsia" w:hAnsi="Cambria Math"/>
+                      <w:i/>
+                    </w:rPr>
+                  </m:ctrlPr>
+                </m:radPr>
+                <m:deg/>
+                <m:e>
+                  <m:r>
+                    <w:rPr>
+                      <w:rFonts w:ascii="Cambria Math" w:eastAsiaTheme="minorEastAsia" w:hAnsi="Cambria Math"/>
+                    </w:rPr>
+                    <m:t>2gy</m:t>
+                  </m:r>
+                  <m:d>
+                    <m:dPr>
+                      <m:ctrlPr>
+                        <w:rPr>
+                          <w:rFonts w:ascii="Cambria Math" w:eastAsiaTheme="minorEastAsia" w:hAnsi="Cambria Math"/>
+                          <w:i/>
+                        </w:rPr>
+                      </m:ctrlPr>
+                    </m:dPr>
+                    <m:e>
+                      <m:r>
+                        <w:rPr>
+                          <w:rFonts w:ascii="Cambria Math" w:eastAsiaTheme="minorEastAsia" w:hAnsi="Cambria Math"/>
+                        </w:rPr>
+                        <m:t>1+</m:t>
+                      </m:r>
+                      <m:sSubSup>
+                        <m:sSubSupPr>
+                          <m:ctrlPr>
+                            <w:rPr>
+                              <w:rFonts w:ascii="Cambria Math" w:eastAsiaTheme="minorEastAsia" w:hAnsi="Cambria Math"/>
+                              <w:i/>
+                            </w:rPr>
+                          </m:ctrlPr>
+                        </m:sSubSupPr>
+                        <m:e>
+                          <m:r>
+                            <w:rPr>
+                              <w:rFonts w:ascii="Cambria Math" w:eastAsiaTheme="minorEastAsia" w:hAnsi="Cambria Math"/>
+                            </w:rPr>
+                            <m:t>y</m:t>
+                          </m:r>
+                        </m:e>
+                        <m:sub>
+                          <m:r>
+                            <w:rPr>
+                              <w:rFonts w:ascii="Cambria Math" w:eastAsiaTheme="minorEastAsia" w:hAnsi="Cambria Math"/>
+                            </w:rPr>
+                            <m:t>x</m:t>
+                          </m:r>
+                        </m:sub>
+                        <m:sup>
+                          <m:r>
+                            <w:rPr>
+                              <w:rFonts w:ascii="Cambria Math" w:eastAsiaTheme="minorEastAsia" w:hAnsi="Cambria Math"/>
+                            </w:rPr>
+                            <m:t>2</m:t>
+                          </m:r>
+                        </m:sup>
+                      </m:sSubSup>
+                    </m:e>
+                  </m:d>
+                </m:e>
+              </m:rad>
+            </m:den>
+          </m:f>
+        </m:oMath>
+      </m:oMathPara>
     </w:p>
     <w:p>
       <w:pPr>
@@ -27176,7 +27529,71 @@
             <w:rPr>
               <w:rFonts w:ascii="Cambria Math" w:eastAsiaTheme="minorEastAsia" w:hAnsi="Cambria Math"/>
             </w:rPr>
-            <m:t>z=0</m:t>
+            <m:t>z=</m:t>
+          </m:r>
+          <m:sSub>
+            <m:sSubPr>
+              <m:ctrlPr>
+                <w:rPr>
+                  <w:rFonts w:ascii="Cambria Math" w:eastAsiaTheme="minorEastAsia" w:hAnsi="Cambria Math"/>
+                  <w:i/>
+                </w:rPr>
+              </m:ctrlPr>
+            </m:sSubPr>
+            <m:e>
+              <m:r>
+                <w:rPr>
+                  <w:rFonts w:ascii="Cambria Math" w:eastAsiaTheme="minorEastAsia" w:hAnsi="Cambria Math"/>
+                </w:rPr>
+                <m:t>p</m:t>
+              </m:r>
+            </m:e>
+            <m:sub>
+              <m:r>
+                <w:rPr>
+                  <w:rFonts w:ascii="Cambria Math" w:eastAsiaTheme="minorEastAsia" w:hAnsi="Cambria Math"/>
+                </w:rPr>
+                <m:t>x</m:t>
+              </m:r>
+            </m:sub>
+          </m:sSub>
+          <m:r>
+            <w:rPr>
+              <w:rFonts w:ascii="Cambria Math" w:eastAsiaTheme="minorEastAsia" w:hAnsi="Cambria Math"/>
+            </w:rPr>
+            <m:t>+</m:t>
+          </m:r>
+          <m:sSub>
+            <m:sSubPr>
+              <m:ctrlPr>
+                <w:rPr>
+                  <w:rFonts w:ascii="Cambria Math" w:eastAsiaTheme="minorEastAsia" w:hAnsi="Cambria Math"/>
+                  <w:i/>
+                </w:rPr>
+              </m:ctrlPr>
+            </m:sSubPr>
+            <m:e>
+              <m:r>
+                <w:rPr>
+                  <w:rFonts w:ascii="Cambria Math" w:eastAsiaTheme="minorEastAsia" w:hAnsi="Cambria Math"/>
+                </w:rPr>
+                <m:t>q</m:t>
+              </m:r>
+            </m:e>
+            <m:sub>
+              <m:r>
+                <w:rPr>
+                  <w:rFonts w:ascii="Cambria Math" w:eastAsiaTheme="minorEastAsia" w:hAnsi="Cambria Math"/>
+                </w:rPr>
+                <m:t>x</m:t>
+              </m:r>
+            </m:sub>
+          </m:sSub>
+          <m:r>
+            <w:rPr>
+              <w:rFonts w:ascii="Cambria Math" w:eastAsiaTheme="minorEastAsia" w:hAnsi="Cambria Math"/>
+            </w:rPr>
+            <m:t>=0</m:t>
           </m:r>
         </m:oMath>
       </m:oMathPara>
@@ -28168,12 +28585,51 @@
     </w:p>
     <w:p>
       <w:pPr>
-        <w:pStyle w:val="Heading3"/>
         <w:bidi w:val="0"/>
         <w:rPr>
           <w:rFonts w:eastAsiaTheme="minorEastAsia"/>
         </w:rPr>
       </w:pPr>
+      <w:r>
+        <w:rPr>
+          <w:noProof/>
+        </w:rPr>
+        <w:drawing>
+          <wp:inline distT="0" distB="0" distL="0" distR="0" wp14:anchorId="14C133C9" wp14:editId="4AFF221B">
+            <wp:extent cx="5274310" cy="3956050"/>
+            <wp:effectExtent l="0" t="0" r="2540" b="6350"/>
+            <wp:docPr id="4" name="Picture 4"/>
+            <wp:cNvGraphicFramePr>
+              <a:graphicFrameLocks xmlns:a="http://schemas.openxmlformats.org/drawingml/2006/main" noChangeAspect="1"/>
+            </wp:cNvGraphicFramePr>
+            <a:graphic xmlns:a="http://schemas.openxmlformats.org/drawingml/2006/main">
+              <a:graphicData uri="http://schemas.openxmlformats.org/drawingml/2006/picture">
+                <pic:pic xmlns:pic="http://schemas.openxmlformats.org/drawingml/2006/picture">
+                  <pic:nvPicPr>
+                    <pic:cNvPr id="1" name=""/>
+                    <pic:cNvPicPr/>
+                  </pic:nvPicPr>
+                  <pic:blipFill>
+                    <a:blip r:embed="rId6"/>
+                    <a:stretch>
+                      <a:fillRect/>
+                    </a:stretch>
+                  </pic:blipFill>
+                  <pic:spPr>
+                    <a:xfrm>
+                      <a:off x="0" y="0"/>
+                      <a:ext cx="5274310" cy="3956050"/>
+                    </a:xfrm>
+                    <a:prstGeom prst="rect">
+                      <a:avLst/>
+                    </a:prstGeom>
+                  </pic:spPr>
+                </pic:pic>
+              </a:graphicData>
+            </a:graphic>
+          </wp:inline>
+        </w:drawing>
+      </w:r>
       <w:r>
         <w:rPr>
           <w:rFonts w:eastAsiaTheme="minorEastAsia"/>
@@ -28582,19 +29038,7 @@
             <w:rPr>
               <w:rFonts w:ascii="Cambria Math" w:eastAsiaTheme="minorEastAsia" w:hAnsi="Cambria Math" w:cstheme="majorBidi"/>
             </w:rPr>
-            <m:t>≈</m:t>
-          </m:r>
-          <m:r>
-            <w:rPr>
-              <w:rFonts w:ascii="Cambria Math" w:eastAsiaTheme="minorEastAsia" w:hAnsi="Cambria Math" w:cstheme="majorBidi"/>
-            </w:rPr>
-            <m:t xml:space="preserve"> </m:t>
-          </m:r>
-          <m:r>
-            <w:rPr>
-              <w:rFonts w:ascii="Cambria Math" w:eastAsiaTheme="minorEastAsia" w:hAnsi="Cambria Math" w:cstheme="majorBidi"/>
-            </w:rPr>
-            <m:t>z</m:t>
+            <m:t>≈ z</m:t>
           </m:r>
           <m:d>
             <m:dPr>
@@ -28612,19 +29056,7 @@
                 <w:rPr>
                   <w:rFonts w:ascii="Cambria Math" w:eastAsiaTheme="minorEastAsia" w:hAnsi="Cambria Math" w:cstheme="majorBidi"/>
                 </w:rPr>
-                <m:t>x</m:t>
-              </m:r>
-              <m:r>
-                <w:rPr>
-                  <w:rFonts w:ascii="Cambria Math" w:eastAsiaTheme="minorEastAsia" w:hAnsi="Cambria Math" w:cstheme="majorBidi"/>
-                </w:rPr>
-                <m:t>+1</m:t>
-              </m:r>
-              <m:r>
-                <w:rPr>
-                  <w:rFonts w:ascii="Cambria Math" w:eastAsiaTheme="minorEastAsia" w:hAnsi="Cambria Math" w:cstheme="majorBidi"/>
-                </w:rPr>
-                <m:t>,y</m:t>
+                <m:t>x+1,y</m:t>
               </m:r>
             </m:e>
           </m:d>
@@ -28632,13 +29064,7 @@
             <w:rPr>
               <w:rFonts w:ascii="Cambria Math" w:eastAsiaTheme="minorEastAsia" w:hAnsi="Cambria Math" w:cstheme="majorBidi"/>
             </w:rPr>
-            <m:t>-</m:t>
-          </m:r>
-          <m:r>
-            <w:rPr>
-              <w:rFonts w:ascii="Cambria Math" w:eastAsiaTheme="minorEastAsia" w:hAnsi="Cambria Math" w:cstheme="majorBidi"/>
-            </w:rPr>
-            <m:t>z</m:t>
+            <m:t>-z</m:t>
           </m:r>
           <m:d>
             <m:dPr>
@@ -28694,13 +29120,7 @@
                 <w:rPr>
                   <w:rFonts w:ascii="Cambria Math" w:eastAsiaTheme="minorEastAsia" w:hAnsi="Cambria Math" w:cstheme="majorBidi"/>
                 </w:rPr>
-                <m:t>∂</m:t>
-              </m:r>
-              <m:r>
-                <w:rPr>
-                  <w:rFonts w:ascii="Cambria Math" w:eastAsiaTheme="minorEastAsia" w:hAnsi="Cambria Math" w:cstheme="majorBidi"/>
-                </w:rPr>
-                <m:t>y</m:t>
+                <m:t>∂y</m:t>
               </m:r>
             </m:den>
           </m:f>
@@ -28708,19 +29128,7 @@
             <w:rPr>
               <w:rFonts w:ascii="Cambria Math" w:eastAsiaTheme="minorEastAsia" w:hAnsi="Cambria Math" w:cstheme="majorBidi"/>
             </w:rPr>
-            <m:t>≈</m:t>
-          </m:r>
-          <m:r>
-            <w:rPr>
-              <w:rFonts w:ascii="Cambria Math" w:eastAsiaTheme="minorEastAsia" w:hAnsi="Cambria Math" w:cstheme="majorBidi"/>
-            </w:rPr>
-            <m:t xml:space="preserve"> </m:t>
-          </m:r>
-          <m:r>
-            <w:rPr>
-              <w:rFonts w:ascii="Cambria Math" w:eastAsiaTheme="minorEastAsia" w:hAnsi="Cambria Math" w:cstheme="majorBidi"/>
-            </w:rPr>
-            <m:t>z</m:t>
+            <m:t>≈ z</m:t>
           </m:r>
           <m:d>
             <m:dPr>
@@ -28738,13 +29146,7 @@
                 <w:rPr>
                   <w:rFonts w:ascii="Cambria Math" w:eastAsiaTheme="minorEastAsia" w:hAnsi="Cambria Math" w:cstheme="majorBidi"/>
                 </w:rPr>
-                <m:t>x,y</m:t>
-              </m:r>
-              <m:r>
-                <w:rPr>
-                  <w:rFonts w:ascii="Cambria Math" w:eastAsiaTheme="minorEastAsia" w:hAnsi="Cambria Math" w:cstheme="majorBidi"/>
-                </w:rPr>
-                <m:t>+1</m:t>
+                <m:t>x,y+1</m:t>
               </m:r>
             </m:e>
           </m:d>
@@ -28752,13 +29154,7 @@
             <w:rPr>
               <w:rFonts w:ascii="Cambria Math" w:eastAsiaTheme="minorEastAsia" w:hAnsi="Cambria Math" w:cstheme="majorBidi"/>
             </w:rPr>
-            <m:t>-</m:t>
-          </m:r>
-          <m:r>
-            <w:rPr>
-              <w:rFonts w:ascii="Cambria Math" w:eastAsiaTheme="minorEastAsia" w:hAnsi="Cambria Math" w:cstheme="majorBidi"/>
-            </w:rPr>
-            <m:t>z</m:t>
+            <m:t>-z</m:t>
           </m:r>
           <m:d>
             <m:dPr>
@@ -28874,19 +29270,7 @@
             <w:rPr>
               <w:rFonts w:ascii="Cambria Math" w:eastAsiaTheme="minorEastAsia" w:hAnsi="Cambria Math" w:cstheme="majorBidi"/>
             </w:rPr>
-            <m:t>≈</m:t>
-          </m:r>
-          <m:r>
-            <w:rPr>
-              <w:rFonts w:ascii="Cambria Math" w:eastAsiaTheme="minorEastAsia" w:hAnsi="Cambria Math" w:cstheme="majorBidi"/>
-            </w:rPr>
-            <m:t xml:space="preserve"> </m:t>
-          </m:r>
-          <m:r>
-            <w:rPr>
-              <w:rFonts w:ascii="Cambria Math" w:eastAsiaTheme="minorEastAsia" w:hAnsi="Cambria Math" w:cstheme="majorBidi"/>
-            </w:rPr>
-            <m:t>z</m:t>
+            <m:t>≈ z</m:t>
           </m:r>
           <m:d>
             <m:dPr>
@@ -28904,19 +29288,7 @@
                 <w:rPr>
                   <w:rFonts w:ascii="Cambria Math" w:eastAsiaTheme="minorEastAsia" w:hAnsi="Cambria Math" w:cstheme="majorBidi"/>
                 </w:rPr>
-                <m:t>x</m:t>
-              </m:r>
-              <m:r>
-                <w:rPr>
-                  <w:rFonts w:ascii="Cambria Math" w:eastAsiaTheme="minorEastAsia" w:hAnsi="Cambria Math" w:cstheme="majorBidi"/>
-                </w:rPr>
-                <m:t>+1</m:t>
-              </m:r>
-              <m:r>
-                <w:rPr>
-                  <w:rFonts w:ascii="Cambria Math" w:eastAsiaTheme="minorEastAsia" w:hAnsi="Cambria Math" w:cstheme="majorBidi"/>
-                </w:rPr>
-                <m:t>,y</m:t>
+                <m:t>x+1,y</m:t>
               </m:r>
             </m:e>
           </m:d>
@@ -28924,13 +29296,7 @@
             <w:rPr>
               <w:rFonts w:ascii="Cambria Math" w:eastAsiaTheme="minorEastAsia" w:hAnsi="Cambria Math" w:cstheme="majorBidi"/>
             </w:rPr>
-            <m:t>-</m:t>
-          </m:r>
-          <m:r>
-            <w:rPr>
-              <w:rFonts w:ascii="Cambria Math" w:eastAsiaTheme="minorEastAsia" w:hAnsi="Cambria Math" w:cstheme="majorBidi"/>
-            </w:rPr>
-            <m:t>z</m:t>
+            <m:t>-z</m:t>
           </m:r>
           <m:d>
             <m:dPr>
@@ -28998,13 +29364,7 @@
                 <w:rPr>
                   <w:rFonts w:ascii="Cambria Math" w:eastAsiaTheme="minorEastAsia" w:hAnsi="Cambria Math" w:cstheme="majorBidi"/>
                 </w:rPr>
-                <m:t>-</m:t>
-              </m:r>
-              <m:r>
-                <w:rPr>
-                  <w:rFonts w:ascii="Cambria Math" w:eastAsiaTheme="minorEastAsia" w:hAnsi="Cambria Math" w:cstheme="majorBidi"/>
-                </w:rPr>
-                <m:t>z</m:t>
+                <m:t>-z</m:t>
               </m:r>
               <m:d>
                 <m:dPr>
@@ -29022,19 +29382,7 @@
                     <w:rPr>
                       <w:rFonts w:ascii="Cambria Math" w:eastAsiaTheme="minorEastAsia" w:hAnsi="Cambria Math" w:cstheme="majorBidi"/>
                     </w:rPr>
-                    <m:t>x-</m:t>
-                  </m:r>
-                  <m:r>
-                    <w:rPr>
-                      <w:rFonts w:ascii="Cambria Math" w:eastAsiaTheme="minorEastAsia" w:hAnsi="Cambria Math" w:cstheme="majorBidi"/>
-                    </w:rPr>
-                    <m:t>1</m:t>
-                  </m:r>
-                  <m:r>
-                    <w:rPr>
-                      <w:rFonts w:ascii="Cambria Math" w:eastAsiaTheme="minorEastAsia" w:hAnsi="Cambria Math" w:cstheme="majorBidi"/>
-                    </w:rPr>
-                    <m:t>,y</m:t>
+                    <m:t>x-1,y</m:t>
                   </m:r>
                 </m:e>
               </m:d>
@@ -29044,13 +29392,7 @@
             <w:rPr>
               <w:rFonts w:ascii="Cambria Math" w:eastAsiaTheme="minorEastAsia" w:hAnsi="Cambria Math" w:cstheme="majorBidi"/>
             </w:rPr>
-            <m:t>=</m:t>
-          </m:r>
-          <m:r>
-            <w:rPr>
-              <w:rFonts w:ascii="Cambria Math" w:eastAsiaTheme="minorEastAsia" w:hAnsi="Cambria Math" w:cstheme="majorBidi"/>
-            </w:rPr>
-            <m:t>z</m:t>
+            <m:t>=z</m:t>
           </m:r>
           <m:d>
             <m:dPr>
@@ -29068,19 +29410,7 @@
                 <w:rPr>
                   <w:rFonts w:ascii="Cambria Math" w:eastAsiaTheme="minorEastAsia" w:hAnsi="Cambria Math" w:cstheme="majorBidi"/>
                 </w:rPr>
-                <m:t>x</m:t>
-              </m:r>
-              <m:r>
-                <w:rPr>
-                  <w:rFonts w:ascii="Cambria Math" w:eastAsiaTheme="minorEastAsia" w:hAnsi="Cambria Math" w:cstheme="majorBidi"/>
-                </w:rPr>
-                <m:t>+1</m:t>
-              </m:r>
-              <m:r>
-                <w:rPr>
-                  <w:rFonts w:ascii="Cambria Math" w:eastAsiaTheme="minorEastAsia" w:hAnsi="Cambria Math" w:cstheme="majorBidi"/>
-                </w:rPr>
-                <m:t>,y</m:t>
+                <m:t>x+1,y</m:t>
               </m:r>
             </m:e>
           </m:d>
@@ -29088,19 +29418,7 @@
             <w:rPr>
               <w:rFonts w:ascii="Cambria Math" w:eastAsiaTheme="minorEastAsia" w:hAnsi="Cambria Math" w:cstheme="majorBidi"/>
             </w:rPr>
-            <m:t>-</m:t>
-          </m:r>
-          <m:r>
-            <w:rPr>
-              <w:rFonts w:ascii="Cambria Math" w:eastAsiaTheme="minorEastAsia" w:hAnsi="Cambria Math" w:cstheme="majorBidi"/>
-            </w:rPr>
-            <m:t>2</m:t>
-          </m:r>
-          <m:r>
-            <w:rPr>
-              <w:rFonts w:ascii="Cambria Math" w:eastAsiaTheme="minorEastAsia" w:hAnsi="Cambria Math" w:cstheme="majorBidi"/>
-            </w:rPr>
-            <m:t>z</m:t>
+            <m:t>-2z</m:t>
           </m:r>
           <m:d>
             <m:dPr>
@@ -29126,13 +29444,7 @@
             <w:rPr>
               <w:rFonts w:ascii="Cambria Math" w:eastAsiaTheme="minorEastAsia" w:hAnsi="Cambria Math" w:cstheme="majorBidi"/>
             </w:rPr>
-            <m:t>+</m:t>
-          </m:r>
-          <m:r>
-            <w:rPr>
-              <w:rFonts w:ascii="Cambria Math" w:eastAsiaTheme="minorEastAsia" w:hAnsi="Cambria Math" w:cstheme="majorBidi"/>
-            </w:rPr>
-            <m:t>z</m:t>
+            <m:t>+z</m:t>
           </m:r>
           <m:d>
             <m:dPr>
@@ -29150,19 +29462,7 @@
                 <w:rPr>
                   <w:rFonts w:ascii="Cambria Math" w:eastAsiaTheme="minorEastAsia" w:hAnsi="Cambria Math" w:cstheme="majorBidi"/>
                 </w:rPr>
-                <m:t>x-</m:t>
-              </m:r>
-              <m:r>
-                <w:rPr>
-                  <w:rFonts w:ascii="Cambria Math" w:eastAsiaTheme="minorEastAsia" w:hAnsi="Cambria Math" w:cstheme="majorBidi"/>
-                </w:rPr>
-                <m:t>1</m:t>
-              </m:r>
-              <m:r>
-                <w:rPr>
-                  <w:rFonts w:ascii="Cambria Math" w:eastAsiaTheme="minorEastAsia" w:hAnsi="Cambria Math" w:cstheme="majorBidi"/>
-                </w:rPr>
-                <m:t>,y</m:t>
+                <m:t>x-1,y</m:t>
               </m:r>
             </m:e>
           </m:d>
@@ -29260,19 +29560,7 @@
             <w:rPr>
               <w:rFonts w:ascii="Cambria Math" w:eastAsiaTheme="minorEastAsia" w:hAnsi="Cambria Math" w:cstheme="majorBidi"/>
             </w:rPr>
-            <m:t>≈</m:t>
-          </m:r>
-          <m:r>
-            <w:rPr>
-              <w:rFonts w:ascii="Cambria Math" w:eastAsiaTheme="minorEastAsia" w:hAnsi="Cambria Math" w:cstheme="majorBidi"/>
-            </w:rPr>
-            <m:t xml:space="preserve"> </m:t>
-          </m:r>
-          <m:r>
-            <w:rPr>
-              <w:rFonts w:ascii="Cambria Math" w:eastAsiaTheme="minorEastAsia" w:hAnsi="Cambria Math" w:cstheme="majorBidi"/>
-            </w:rPr>
-            <m:t>z</m:t>
+            <m:t>≈ z</m:t>
           </m:r>
           <m:d>
             <m:dPr>
@@ -29290,13 +29578,7 @@
                 <w:rPr>
                   <w:rFonts w:ascii="Cambria Math" w:eastAsiaTheme="minorEastAsia" w:hAnsi="Cambria Math" w:cstheme="majorBidi"/>
                 </w:rPr>
-                <m:t>x,y</m:t>
-              </m:r>
-              <m:r>
-                <w:rPr>
-                  <w:rFonts w:ascii="Cambria Math" w:eastAsiaTheme="minorEastAsia" w:hAnsi="Cambria Math" w:cstheme="majorBidi"/>
-                </w:rPr>
-                <m:t>+1</m:t>
+                <m:t>x,y+1</m:t>
               </m:r>
             </m:e>
           </m:d>
@@ -29304,13 +29586,7 @@
             <w:rPr>
               <w:rFonts w:ascii="Cambria Math" w:eastAsiaTheme="minorEastAsia" w:hAnsi="Cambria Math" w:cstheme="majorBidi"/>
             </w:rPr>
-            <m:t>-</m:t>
-          </m:r>
-          <m:r>
-            <w:rPr>
-              <w:rFonts w:ascii="Cambria Math" w:eastAsiaTheme="minorEastAsia" w:hAnsi="Cambria Math" w:cstheme="majorBidi"/>
-            </w:rPr>
-            <m:t>z</m:t>
+            <m:t>-z</m:t>
           </m:r>
           <m:d>
             <m:dPr>
@@ -29396,13 +29672,7 @@
                     <w:rPr>
                       <w:rFonts w:ascii="Cambria Math" w:eastAsiaTheme="minorEastAsia" w:hAnsi="Cambria Math" w:cstheme="majorBidi"/>
                     </w:rPr>
-                    <m:t>x,y-</m:t>
-                  </m:r>
-                  <m:r>
-                    <w:rPr>
-                      <w:rFonts w:ascii="Cambria Math" w:eastAsiaTheme="minorEastAsia" w:hAnsi="Cambria Math" w:cstheme="majorBidi"/>
-                    </w:rPr>
-                    <m:t>1</m:t>
+                    <m:t>x,y-1</m:t>
                   </m:r>
                 </m:e>
               </m:d>
@@ -29412,13 +29682,7 @@
             <w:rPr>
               <w:rFonts w:ascii="Cambria Math" w:eastAsiaTheme="minorEastAsia" w:hAnsi="Cambria Math" w:cstheme="majorBidi"/>
             </w:rPr>
-            <m:t>=</m:t>
-          </m:r>
-          <m:r>
-            <w:rPr>
-              <w:rFonts w:ascii="Cambria Math" w:eastAsiaTheme="minorEastAsia" w:hAnsi="Cambria Math" w:cstheme="majorBidi"/>
-            </w:rPr>
-            <m:t>z</m:t>
+            <m:t>=z</m:t>
           </m:r>
           <m:d>
             <m:dPr>
@@ -29436,13 +29700,7 @@
                 <w:rPr>
                   <w:rFonts w:ascii="Cambria Math" w:eastAsiaTheme="minorEastAsia" w:hAnsi="Cambria Math" w:cstheme="majorBidi"/>
                 </w:rPr>
-                <m:t>x,y</m:t>
-              </m:r>
-              <m:r>
-                <w:rPr>
-                  <w:rFonts w:ascii="Cambria Math" w:eastAsiaTheme="minorEastAsia" w:hAnsi="Cambria Math" w:cstheme="majorBidi"/>
-                </w:rPr>
-                <m:t>+1</m:t>
+                <m:t>x,y+1</m:t>
               </m:r>
             </m:e>
           </m:d>
@@ -29450,19 +29708,7 @@
             <w:rPr>
               <w:rFonts w:ascii="Cambria Math" w:eastAsiaTheme="minorEastAsia" w:hAnsi="Cambria Math" w:cstheme="majorBidi"/>
             </w:rPr>
-            <m:t>-</m:t>
-          </m:r>
-          <m:r>
-            <w:rPr>
-              <w:rFonts w:ascii="Cambria Math" w:eastAsiaTheme="minorEastAsia" w:hAnsi="Cambria Math" w:cstheme="majorBidi"/>
-            </w:rPr>
-            <m:t>2</m:t>
-          </m:r>
-          <m:r>
-            <w:rPr>
-              <w:rFonts w:ascii="Cambria Math" w:eastAsiaTheme="minorEastAsia" w:hAnsi="Cambria Math" w:cstheme="majorBidi"/>
-            </w:rPr>
-            <m:t>z</m:t>
+            <m:t>-2z</m:t>
           </m:r>
           <m:d>
             <m:dPr>
@@ -29488,13 +29734,7 @@
             <w:rPr>
               <w:rFonts w:ascii="Cambria Math" w:eastAsiaTheme="minorEastAsia" w:hAnsi="Cambria Math" w:cstheme="majorBidi"/>
             </w:rPr>
-            <m:t>+</m:t>
-          </m:r>
-          <m:r>
-            <w:rPr>
-              <w:rFonts w:ascii="Cambria Math" w:eastAsiaTheme="minorEastAsia" w:hAnsi="Cambria Math" w:cstheme="majorBidi"/>
-            </w:rPr>
-            <m:t>z</m:t>
+            <m:t>+z</m:t>
           </m:r>
           <m:d>
             <m:dPr>
@@ -29512,13 +29752,7 @@
                 <w:rPr>
                   <w:rFonts w:ascii="Cambria Math" w:eastAsiaTheme="minorEastAsia" w:hAnsi="Cambria Math" w:cstheme="majorBidi"/>
                 </w:rPr>
-                <m:t>x,y-</m:t>
-              </m:r>
-              <m:r>
-                <w:rPr>
-                  <w:rFonts w:ascii="Cambria Math" w:eastAsiaTheme="minorEastAsia" w:hAnsi="Cambria Math" w:cstheme="majorBidi"/>
-                </w:rPr>
-                <m:t>1</m:t>
+                <m:t>x,y-1</m:t>
               </m:r>
             </m:e>
           </m:d>
@@ -29950,7 +30184,7 @@
                     <pic:cNvPicPr/>
                   </pic:nvPicPr>
                   <pic:blipFill>
-                    <a:blip r:embed="rId6"/>
+                    <a:blip r:embed="rId7"/>
                     <a:stretch>
                       <a:fillRect/>
                     </a:stretch>
@@ -30012,10 +30246,10 @@
           <w:noProof/>
         </w:rPr>
         <w:drawing>
-          <wp:inline distT="0" distB="0" distL="0" distR="0" wp14:anchorId="32F32F6A" wp14:editId="5575CDD9">
-            <wp:extent cx="5274310" cy="3288665"/>
-            <wp:effectExtent l="0" t="0" r="2540" b="6985"/>
-            <wp:docPr id="5" name="Picture 5"/>
+          <wp:inline distT="0" distB="0" distL="0" distR="0" wp14:anchorId="18CB2F20" wp14:editId="387EFA71">
+            <wp:extent cx="5274310" cy="2954020"/>
+            <wp:effectExtent l="0" t="0" r="2540" b="0"/>
+            <wp:docPr id="6" name="Picture 6"/>
             <wp:cNvGraphicFramePr>
               <a:graphicFrameLocks xmlns:a="http://schemas.openxmlformats.org/drawingml/2006/main" noChangeAspect="1"/>
             </wp:cNvGraphicFramePr>
@@ -30027,7 +30261,7 @@
                     <pic:cNvPicPr/>
                   </pic:nvPicPr>
                   <pic:blipFill>
-                    <a:blip r:embed="rId7"/>
+                    <a:blip r:embed="rId8"/>
                     <a:stretch>
                       <a:fillRect/>
                     </a:stretch>
@@ -30035,7 +30269,7 @@
                   <pic:spPr>
                     <a:xfrm>
                       <a:off x="0" y="0"/>
-                      <a:ext cx="5274310" cy="3288665"/>
+                      <a:ext cx="5274310" cy="2954020"/>
                     </a:xfrm>
                     <a:prstGeom prst="rect">
                       <a:avLst/>
@@ -30047,6 +30281,8 @@
           </wp:inline>
         </w:drawing>
       </w:r>
+      <w:bookmarkStart w:id="0" w:name="_GoBack"/>
+      <w:bookmarkEnd w:id="0"/>
     </w:p>
     <w:p>
       <w:pPr>
@@ -30090,7 +30326,7 @@
                     <pic:cNvPicPr/>
                   </pic:nvPicPr>
                   <pic:blipFill>
-                    <a:blip r:embed="rId8"/>
+                    <a:blip r:embed="rId9"/>
                     <a:stretch>
                       <a:fillRect/>
                     </a:stretch>
@@ -30960,7 +31196,7 @@
 </file>
 
 <file path=customXml/itemProps1.xml><?xml version="1.0" encoding="utf-8"?>
-<ds:datastoreItem xmlns:ds="http://schemas.openxmlformats.org/officeDocument/2006/customXml" ds:itemID="{E58E5039-81A4-456B-AEAC-BB8AE4A0F065}">
+<ds:datastoreItem xmlns:ds="http://schemas.openxmlformats.org/officeDocument/2006/customXml" ds:itemID="{37DB60F1-5D46-4D3A-AA6A-19949D120618}">
   <ds:schemaRefs>
     <ds:schemaRef ds:uri="http://schemas.openxmlformats.org/officeDocument/2006/bibliography"/>
   </ds:schemaRefs>

</xml_diff>

<commit_message>
Fixed mistakes in Q5-6 Fixed mistake in Q17 matlab
</commit_message>
<xml_diff>
--- a/HW3/HW3.docx
+++ b/HW3/HW3.docx
@@ -27061,6 +27061,12 @@
               </m:r>
             </m:sub>
           </m:sSub>
+          <m:r>
+            <w:rPr>
+              <w:rFonts w:ascii="Cambria Math" w:eastAsiaTheme="minorEastAsia" w:hAnsi="Cambria Math"/>
+            </w:rPr>
+            <m:t>=2p</m:t>
+          </m:r>
         </m:oMath>
       </m:oMathPara>
     </w:p>
@@ -27157,6 +27163,12 @@
               </m:r>
             </m:sub>
           </m:sSub>
+          <m:r>
+            <w:rPr>
+              <w:rFonts w:ascii="Cambria Math" w:eastAsiaTheme="minorEastAsia" w:hAnsi="Cambria Math"/>
+            </w:rPr>
+            <m:t>=2q</m:t>
+          </m:r>
         </m:oMath>
       </m:oMathPara>
     </w:p>
@@ -28581,6 +28593,8 @@
         </w:rPr>
         <w:t>Matlab</w:t>
       </w:r>
+      <w:bookmarkStart w:id="0" w:name="_GoBack"/>
+      <w:bookmarkEnd w:id="0"/>
       <w:proofErr w:type="spellEnd"/>
     </w:p>
     <w:p>
@@ -30281,8 +30295,6 @@
           </wp:inline>
         </w:drawing>
       </w:r>
-      <w:bookmarkStart w:id="0" w:name="_GoBack"/>
-      <w:bookmarkEnd w:id="0"/>
     </w:p>
     <w:p>
       <w:pPr>
@@ -31196,7 +31208,7 @@
 </file>
 
 <file path=customXml/itemProps1.xml><?xml version="1.0" encoding="utf-8"?>
-<ds:datastoreItem xmlns:ds="http://schemas.openxmlformats.org/officeDocument/2006/customXml" ds:itemID="{37DB60F1-5D46-4D3A-AA6A-19949D120618}">
+<ds:datastoreItem xmlns:ds="http://schemas.openxmlformats.org/officeDocument/2006/customXml" ds:itemID="{BB957666-27EE-4A67-BAAE-19F653104288}">
   <ds:schemaRefs>
     <ds:schemaRef ds:uri="http://schemas.openxmlformats.org/officeDocument/2006/bibliography"/>
   </ds:schemaRefs>

</xml_diff>